<commit_message>
added Diagrama Actividad Compra producto y modificación Casos de uso docx (CU6)
</commit_message>
<xml_diff>
--- a/Análisis/Casos de Uso.docx
+++ b/Análisis/Casos de Uso.docx
@@ -199,47 +199,7 @@
                                           <w:szCs w:val="24"/>
                                           <w:lang w:val="es-CL"/>
                                         </w:rPr>
-                                        <w:t xml:space="preserve">Maximiliano Ramos | Ethan Yáñez | </w:t>
-                                      </w:r>
-                                      <w:proofErr w:type="spellStart"/>
-                                      <w:r>
-                                        <w:rPr>
-                                          <w:color w:val="FFFFFF" w:themeColor="background1"/>
-                                          <w:sz w:val="24"/>
-                                          <w:szCs w:val="24"/>
-                                          <w:lang w:val="es-CL"/>
-                                        </w:rPr>
-                                        <w:t>Natanael</w:t>
-                                      </w:r>
-                                      <w:proofErr w:type="spellEnd"/>
-                                      <w:r>
-                                        <w:rPr>
-                                          <w:color w:val="FFFFFF" w:themeColor="background1"/>
-                                          <w:sz w:val="24"/>
-                                          <w:szCs w:val="24"/>
-                                          <w:lang w:val="es-CL"/>
-                                        </w:rPr>
-                                        <w:t xml:space="preserve"> Roque | Jennifer Castillo | </w:t>
-                                      </w:r>
-                                      <w:proofErr w:type="spellStart"/>
-                                      <w:r>
-                                        <w:rPr>
-                                          <w:color w:val="FFFFFF" w:themeColor="background1"/>
-                                          <w:sz w:val="24"/>
-                                          <w:szCs w:val="24"/>
-                                          <w:lang w:val="es-CL"/>
-                                        </w:rPr>
-                                        <w:t>Yarko</w:t>
-                                      </w:r>
-                                      <w:proofErr w:type="spellEnd"/>
-                                      <w:r>
-                                        <w:rPr>
-                                          <w:color w:val="FFFFFF" w:themeColor="background1"/>
-                                          <w:sz w:val="24"/>
-                                          <w:szCs w:val="24"/>
-                                          <w:lang w:val="es-CL"/>
-                                        </w:rPr>
-                                        <w:t xml:space="preserve"> Bahamonde</w:t>
+                                        <w:t>Maximiliano Ramos | Ethan Yáñez | Natanael Roque | Jennifer Castillo | Yarko Bahamonde</w:t>
                                       </w:r>
                                     </w:sdtContent>
                                   </w:sdt>
@@ -506,47 +466,7 @@
                                     <w:szCs w:val="24"/>
                                     <w:lang w:val="es-CL"/>
                                   </w:rPr>
-                                  <w:t xml:space="preserve">Maximiliano Ramos | Ethan Yáñez | </w:t>
-                                </w:r>
-                                <w:proofErr w:type="spellStart"/>
-                                <w:r>
-                                  <w:rPr>
-                                    <w:color w:val="FFFFFF" w:themeColor="background1"/>
-                                    <w:sz w:val="24"/>
-                                    <w:szCs w:val="24"/>
-                                    <w:lang w:val="es-CL"/>
-                                  </w:rPr>
-                                  <w:t>Natanael</w:t>
-                                </w:r>
-                                <w:proofErr w:type="spellEnd"/>
-                                <w:r>
-                                  <w:rPr>
-                                    <w:color w:val="FFFFFF" w:themeColor="background1"/>
-                                    <w:sz w:val="24"/>
-                                    <w:szCs w:val="24"/>
-                                    <w:lang w:val="es-CL"/>
-                                  </w:rPr>
-                                  <w:t xml:space="preserve"> Roque | Jennifer Castillo | </w:t>
-                                </w:r>
-                                <w:proofErr w:type="spellStart"/>
-                                <w:r>
-                                  <w:rPr>
-                                    <w:color w:val="FFFFFF" w:themeColor="background1"/>
-                                    <w:sz w:val="24"/>
-                                    <w:szCs w:val="24"/>
-                                    <w:lang w:val="es-CL"/>
-                                  </w:rPr>
-                                  <w:t>Yarko</w:t>
-                                </w:r>
-                                <w:proofErr w:type="spellEnd"/>
-                                <w:r>
-                                  <w:rPr>
-                                    <w:color w:val="FFFFFF" w:themeColor="background1"/>
-                                    <w:sz w:val="24"/>
-                                    <w:szCs w:val="24"/>
-                                    <w:lang w:val="es-CL"/>
-                                  </w:rPr>
-                                  <w:t xml:space="preserve"> Bahamonde</w:t>
+                                  <w:t>Maximiliano Ramos | Ethan Yáñez | Natanael Roque | Jennifer Castillo | Yarko Bahamonde</w:t>
                                 </w:r>
                               </w:sdtContent>
                             </w:sdt>
@@ -846,7 +766,15 @@
             <w:tcW w:w="4414" w:type="dxa"/>
           </w:tcPr>
           <w:p>
-            <w:r>
+            <w:pPr>
+              <w:rPr>
+                <w:highlight w:val="yellow"/>
+              </w:rPr>
+            </w:pPr>
+            <w:r>
+              <w:rPr>
+                <w:highlight w:val="yellow"/>
+              </w:rPr>
               <w:t>CU4. Editar Perfil de Barbero</w:t>
             </w:r>
           </w:p>
@@ -891,12 +819,21 @@
           </w:tcPr>
           <w:p>
             <w:r>
+              <w:rPr>
+                <w:highlight w:val="yellow"/>
+              </w:rPr>
               <w:t>CU</w:t>
             </w:r>
             <w:r>
+              <w:rPr>
+                <w:highlight w:val="yellow"/>
+              </w:rPr>
               <w:t>6</w:t>
             </w:r>
             <w:r>
+              <w:rPr>
+                <w:highlight w:val="yellow"/>
+              </w:rPr>
               <w:t>. Comprar Productos</w:t>
             </w:r>
           </w:p>
@@ -991,31 +928,17 @@
                 <w14:ligatures w14:val="none"/>
               </w:rPr>
             </w:pPr>
-            <w:proofErr w:type="gramStart"/>
-            <w:r>
-              <w:rPr>
-                <w:rFonts w:ascii="Calibri" w:eastAsia="Times New Roman" w:hAnsi="Calibri" w:cs="Calibri"/>
-                <w:b/>
-                <w:bCs/>
-                <w:color w:val="FFFFFF" w:themeColor="background1"/>
-                <w:kern w:val="0"/>
-                <w:lang w:eastAsia="es-CL"/>
-                <w14:ligatures w14:val="none"/>
-              </w:rPr>
-              <w:t>ID</w:t>
-            </w:r>
-            <w:proofErr w:type="gramEnd"/>
-            <w:r>
-              <w:rPr>
-                <w:rFonts w:ascii="Calibri" w:eastAsia="Times New Roman" w:hAnsi="Calibri" w:cs="Calibri"/>
-                <w:b/>
-                <w:bCs/>
-                <w:color w:val="FFFFFF" w:themeColor="background1"/>
-                <w:kern w:val="0"/>
-                <w:lang w:eastAsia="es-CL"/>
-                <w14:ligatures w14:val="none"/>
-              </w:rPr>
-              <w:t xml:space="preserve"> Caso de Uso:</w:t>
+            <w:r>
+              <w:rPr>
+                <w:rFonts w:ascii="Calibri" w:eastAsia="Times New Roman" w:hAnsi="Calibri" w:cs="Calibri"/>
+                <w:b/>
+                <w:bCs/>
+                <w:color w:val="FFFFFF" w:themeColor="background1"/>
+                <w:kern w:val="0"/>
+                <w:lang w:eastAsia="es-CL"/>
+                <w14:ligatures w14:val="none"/>
+              </w:rPr>
+              <w:t>ID Caso de Uso:</w:t>
             </w:r>
           </w:p>
         </w:tc>
@@ -1632,31 +1555,17 @@
                 <w14:ligatures w14:val="none"/>
               </w:rPr>
             </w:pPr>
-            <w:proofErr w:type="spellStart"/>
-            <w:r>
-              <w:rPr>
-                <w:rFonts w:ascii="Calibri" w:eastAsia="Times New Roman" w:hAnsi="Calibri" w:cs="Calibri"/>
-                <w:b/>
-                <w:bCs/>
-                <w:color w:val="FFFFFF" w:themeColor="background1"/>
-                <w:kern w:val="0"/>
-                <w:lang w:eastAsia="es-CL"/>
-                <w14:ligatures w14:val="none"/>
-              </w:rPr>
-              <w:t>Trigger</w:t>
-            </w:r>
-            <w:proofErr w:type="spellEnd"/>
-            <w:r>
-              <w:rPr>
-                <w:rFonts w:ascii="Calibri" w:eastAsia="Times New Roman" w:hAnsi="Calibri" w:cs="Calibri"/>
-                <w:b/>
-                <w:bCs/>
-                <w:color w:val="FFFFFF" w:themeColor="background1"/>
-                <w:kern w:val="0"/>
-                <w:lang w:eastAsia="es-CL"/>
-                <w14:ligatures w14:val="none"/>
-              </w:rPr>
-              <w:t>:</w:t>
+            <w:r>
+              <w:rPr>
+                <w:rFonts w:ascii="Calibri" w:eastAsia="Times New Roman" w:hAnsi="Calibri" w:cs="Calibri"/>
+                <w:b/>
+                <w:bCs/>
+                <w:color w:val="FFFFFF" w:themeColor="background1"/>
+                <w:kern w:val="0"/>
+                <w:lang w:eastAsia="es-CL"/>
+                <w14:ligatures w14:val="none"/>
+              </w:rPr>
+              <w:t>Trigger:</w:t>
             </w:r>
           </w:p>
         </w:tc>
@@ -3329,7 +3238,6 @@
                 <w14:ligatures w14:val="none"/>
               </w:rPr>
             </w:pPr>
-            <w:proofErr w:type="gramStart"/>
             <w:r>
               <w:rPr>
                 <w:rFonts w:ascii="Calibri" w:eastAsia="Times New Roman" w:hAnsi="Calibri" w:cs="Calibri"/>
@@ -3341,20 +3249,7 @@
                 <w14:ligatures w14:val="none"/>
               </w:rPr>
               <w:lastRenderedPageBreak/>
-              <w:t>ID</w:t>
-            </w:r>
-            <w:proofErr w:type="gramEnd"/>
-            <w:r>
-              <w:rPr>
-                <w:rFonts w:ascii="Calibri" w:eastAsia="Times New Roman" w:hAnsi="Calibri" w:cs="Calibri"/>
-                <w:b/>
-                <w:bCs/>
-                <w:color w:val="FFFFFF" w:themeColor="background1"/>
-                <w:kern w:val="0"/>
-                <w:lang w:eastAsia="es-CL"/>
-                <w14:ligatures w14:val="none"/>
-              </w:rPr>
-              <w:t xml:space="preserve"> Caso de Uso:</w:t>
+              <w:t>ID Caso de Uso:</w:t>
             </w:r>
           </w:p>
         </w:tc>
@@ -3619,27 +3514,15 @@
                 <w14:ligatures w14:val="none"/>
               </w:rPr>
             </w:pPr>
-            <w:proofErr w:type="spellStart"/>
-            <w:r>
-              <w:rPr>
-                <w:rFonts w:ascii="Calibri" w:eastAsia="Times New Roman" w:hAnsi="Calibri" w:cs="Calibri"/>
-                <w:color w:val="000000"/>
-                <w:kern w:val="0"/>
-                <w:lang w:eastAsia="es-CL"/>
-                <w14:ligatures w14:val="none"/>
-              </w:rPr>
-              <w:t>Natanael</w:t>
-            </w:r>
-            <w:proofErr w:type="spellEnd"/>
-            <w:r>
-              <w:rPr>
-                <w:rFonts w:ascii="Calibri" w:eastAsia="Times New Roman" w:hAnsi="Calibri" w:cs="Calibri"/>
-                <w:color w:val="000000"/>
-                <w:kern w:val="0"/>
-                <w:lang w:eastAsia="es-CL"/>
-                <w14:ligatures w14:val="none"/>
-              </w:rPr>
-              <w:t xml:space="preserve"> Roque</w:t>
+            <w:r>
+              <w:rPr>
+                <w:rFonts w:ascii="Calibri" w:eastAsia="Times New Roman" w:hAnsi="Calibri" w:cs="Calibri"/>
+                <w:color w:val="000000"/>
+                <w:kern w:val="0"/>
+                <w:lang w:eastAsia="es-CL"/>
+                <w14:ligatures w14:val="none"/>
+              </w:rPr>
+              <w:t>Natanael Roque</w:t>
             </w:r>
           </w:p>
         </w:tc>
@@ -3983,31 +3866,17 @@
                 <w14:ligatures w14:val="none"/>
               </w:rPr>
             </w:pPr>
-            <w:proofErr w:type="spellStart"/>
-            <w:r>
-              <w:rPr>
-                <w:rFonts w:ascii="Calibri" w:eastAsia="Times New Roman" w:hAnsi="Calibri" w:cs="Calibri"/>
-                <w:b/>
-                <w:bCs/>
-                <w:color w:val="FFFFFF" w:themeColor="background1"/>
-                <w:kern w:val="0"/>
-                <w:lang w:eastAsia="es-CL"/>
-                <w14:ligatures w14:val="none"/>
-              </w:rPr>
-              <w:t>Trigger</w:t>
-            </w:r>
-            <w:proofErr w:type="spellEnd"/>
-            <w:r>
-              <w:rPr>
-                <w:rFonts w:ascii="Calibri" w:eastAsia="Times New Roman" w:hAnsi="Calibri" w:cs="Calibri"/>
-                <w:b/>
-                <w:bCs/>
-                <w:color w:val="FFFFFF" w:themeColor="background1"/>
-                <w:kern w:val="0"/>
-                <w:lang w:eastAsia="es-CL"/>
-                <w14:ligatures w14:val="none"/>
-              </w:rPr>
-              <w:t>:</w:t>
+            <w:r>
+              <w:rPr>
+                <w:rFonts w:ascii="Calibri" w:eastAsia="Times New Roman" w:hAnsi="Calibri" w:cs="Calibri"/>
+                <w:b/>
+                <w:bCs/>
+                <w:color w:val="FFFFFF" w:themeColor="background1"/>
+                <w:kern w:val="0"/>
+                <w:lang w:eastAsia="es-CL"/>
+                <w14:ligatures w14:val="none"/>
+              </w:rPr>
+              <w:t>Trigger:</w:t>
             </w:r>
           </w:p>
         </w:tc>
@@ -5248,7 +5117,6 @@
                 <w14:ligatures w14:val="none"/>
               </w:rPr>
             </w:pPr>
-            <w:proofErr w:type="gramStart"/>
             <w:r>
               <w:rPr>
                 <w:rFonts w:ascii="Calibri" w:eastAsia="Times New Roman" w:hAnsi="Calibri" w:cs="Calibri"/>
@@ -5260,20 +5128,7 @@
                 <w14:ligatures w14:val="none"/>
               </w:rPr>
               <w:lastRenderedPageBreak/>
-              <w:t>ID</w:t>
-            </w:r>
-            <w:proofErr w:type="gramEnd"/>
-            <w:r>
-              <w:rPr>
-                <w:rFonts w:ascii="Calibri" w:eastAsia="Times New Roman" w:hAnsi="Calibri" w:cs="Calibri"/>
-                <w:b/>
-                <w:bCs/>
-                <w:color w:val="FFFFFF" w:themeColor="background1"/>
-                <w:kern w:val="0"/>
-                <w:lang w:eastAsia="es-CL"/>
-                <w14:ligatures w14:val="none"/>
-              </w:rPr>
-              <w:t xml:space="preserve"> Caso de Uso:</w:t>
+              <w:t>ID Caso de Uso:</w:t>
             </w:r>
           </w:p>
         </w:tc>
@@ -5900,31 +5755,17 @@
                 <w14:ligatures w14:val="none"/>
               </w:rPr>
             </w:pPr>
-            <w:proofErr w:type="spellStart"/>
-            <w:r>
-              <w:rPr>
-                <w:rFonts w:ascii="Calibri" w:eastAsia="Times New Roman" w:hAnsi="Calibri" w:cs="Calibri"/>
-                <w:b/>
-                <w:bCs/>
-                <w:color w:val="FFFFFF" w:themeColor="background1"/>
-                <w:kern w:val="0"/>
-                <w:lang w:eastAsia="es-CL"/>
-                <w14:ligatures w14:val="none"/>
-              </w:rPr>
-              <w:t>Trigger</w:t>
-            </w:r>
-            <w:proofErr w:type="spellEnd"/>
-            <w:r>
-              <w:rPr>
-                <w:rFonts w:ascii="Calibri" w:eastAsia="Times New Roman" w:hAnsi="Calibri" w:cs="Calibri"/>
-                <w:b/>
-                <w:bCs/>
-                <w:color w:val="FFFFFF" w:themeColor="background1"/>
-                <w:kern w:val="0"/>
-                <w:lang w:eastAsia="es-CL"/>
-                <w14:ligatures w14:val="none"/>
-              </w:rPr>
-              <w:t>:</w:t>
+            <w:r>
+              <w:rPr>
+                <w:rFonts w:ascii="Calibri" w:eastAsia="Times New Roman" w:hAnsi="Calibri" w:cs="Calibri"/>
+                <w:b/>
+                <w:bCs/>
+                <w:color w:val="FFFFFF" w:themeColor="background1"/>
+                <w:kern w:val="0"/>
+                <w:lang w:eastAsia="es-CL"/>
+                <w14:ligatures w14:val="none"/>
+              </w:rPr>
+              <w:t>Trigger:</w:t>
             </w:r>
           </w:p>
         </w:tc>
@@ -5960,16 +5801,7 @@
                 <w:sz w:val="22"/>
                 <w:szCs w:val="22"/>
               </w:rPr>
-              <w:t>El cliente selecciona el apartado de “Reseñas”</w:t>
-            </w:r>
-            <w:r>
-              <w:rPr>
-                <w:rFonts w:ascii="Arial" w:hAnsi="Arial" w:cs="Arial"/>
-                <w:color w:val="000000"/>
-                <w:sz w:val="22"/>
-                <w:szCs w:val="22"/>
-              </w:rPr>
-              <w:t xml:space="preserve"> dentro del perfil del Barbero.</w:t>
+              <w:t>El cliente selecciona el apartado de “Reseñas” dentro del perfil del Barbero.</w:t>
             </w:r>
           </w:p>
           <w:p>
@@ -6346,27 +6178,7 @@
                 <w:sz w:val="22"/>
                 <w:szCs w:val="22"/>
               </w:rPr>
-              <w:t xml:space="preserve">El sistema despliega la información del barbero (Resumen de reseñas, Resumen de trabajos, Especialidades, </w:t>
-            </w:r>
-            <w:proofErr w:type="spellStart"/>
-            <w:r>
-              <w:rPr>
-                <w:rFonts w:ascii="Arial" w:hAnsi="Arial" w:cs="Arial"/>
-                <w:color w:val="000000"/>
-                <w:sz w:val="22"/>
-                <w:szCs w:val="22"/>
-              </w:rPr>
-              <w:t>etc</w:t>
-            </w:r>
-            <w:proofErr w:type="spellEnd"/>
-            <w:r>
-              <w:rPr>
-                <w:rFonts w:ascii="Arial" w:hAnsi="Arial" w:cs="Arial"/>
-                <w:color w:val="000000"/>
-                <w:sz w:val="22"/>
-                <w:szCs w:val="22"/>
-              </w:rPr>
-              <w:t>)</w:t>
+              <w:t>El sistema despliega la información del barbero (Resumen de reseñas, Resumen de trabajos, Especialidades, etc)</w:t>
             </w:r>
           </w:p>
           <w:p>
@@ -6444,16 +6256,7 @@
                 <w:sz w:val="22"/>
                 <w:szCs w:val="22"/>
               </w:rPr>
-              <w:t>E</w:t>
-            </w:r>
-            <w:r>
-              <w:rPr>
-                <w:rFonts w:ascii="Arial" w:hAnsi="Arial" w:cs="Arial"/>
-                <w:color w:val="000000"/>
-                <w:sz w:val="22"/>
-                <w:szCs w:val="22"/>
-              </w:rPr>
-              <w:t>l cliente selecciona la opción de evaluar</w:t>
+              <w:t>El cliente selecciona la opción de evaluar</w:t>
             </w:r>
             <w:r>
               <w:rPr>
@@ -6514,34 +6317,7 @@
                 <w:sz w:val="22"/>
                 <w:szCs w:val="22"/>
               </w:rPr>
-              <w:t>E</w:t>
-            </w:r>
-            <w:r>
-              <w:rPr>
-                <w:rFonts w:ascii="Arial" w:hAnsi="Arial" w:cs="Arial"/>
-                <w:color w:val="000000"/>
-                <w:sz w:val="22"/>
-                <w:szCs w:val="22"/>
-              </w:rPr>
-              <w:t xml:space="preserve">l cliente </w:t>
-            </w:r>
-            <w:r>
-              <w:rPr>
-                <w:rFonts w:ascii="Arial" w:hAnsi="Arial" w:cs="Arial"/>
-                <w:color w:val="000000"/>
-                <w:sz w:val="22"/>
-                <w:szCs w:val="22"/>
-              </w:rPr>
-              <w:t>completa la planilla de</w:t>
-            </w:r>
-            <w:r>
-              <w:rPr>
-                <w:rFonts w:ascii="Arial" w:hAnsi="Arial" w:cs="Arial"/>
-                <w:color w:val="000000"/>
-                <w:sz w:val="22"/>
-                <w:szCs w:val="22"/>
-              </w:rPr>
-              <w:t xml:space="preserve"> evaluación</w:t>
+              <w:t>El cliente completa la planilla de evaluación</w:t>
             </w:r>
           </w:p>
           <w:p>
@@ -6593,25 +6369,7 @@
                 <w:sz w:val="22"/>
                 <w:szCs w:val="22"/>
               </w:rPr>
-              <w:t>E</w:t>
-            </w:r>
-            <w:r>
-              <w:rPr>
-                <w:rFonts w:ascii="Arial" w:hAnsi="Arial" w:cs="Arial"/>
-                <w:color w:val="000000"/>
-                <w:sz w:val="22"/>
-                <w:szCs w:val="22"/>
-              </w:rPr>
-              <w:t>l sistema registra la evaluación</w:t>
-            </w:r>
-            <w:r>
-              <w:rPr>
-                <w:rFonts w:ascii="Arial" w:hAnsi="Arial" w:cs="Arial"/>
-                <w:color w:val="000000"/>
-                <w:sz w:val="22"/>
-                <w:szCs w:val="22"/>
-              </w:rPr>
-              <w:t xml:space="preserve"> y la hace visible en el apartado de reseñas</w:t>
+              <w:t>El sistema registra la evaluación y la hace visible en el apartado de reseñas</w:t>
             </w:r>
           </w:p>
           <w:p>
@@ -6830,31 +6588,17 @@
                 <w14:ligatures w14:val="none"/>
               </w:rPr>
             </w:pPr>
-            <w:proofErr w:type="spellStart"/>
-            <w:r>
-              <w:rPr>
-                <w:rFonts w:ascii="Calibri" w:eastAsia="Times New Roman" w:hAnsi="Calibri" w:cs="Calibri"/>
-                <w:b/>
-                <w:bCs/>
-                <w:color w:val="FFFFFF" w:themeColor="background1"/>
-                <w:kern w:val="0"/>
-                <w:lang w:eastAsia="es-CL"/>
-                <w14:ligatures w14:val="none"/>
-              </w:rPr>
-              <w:t>Includes</w:t>
-            </w:r>
-            <w:proofErr w:type="spellEnd"/>
-            <w:r>
-              <w:rPr>
-                <w:rFonts w:ascii="Calibri" w:eastAsia="Times New Roman" w:hAnsi="Calibri" w:cs="Calibri"/>
-                <w:b/>
-                <w:bCs/>
-                <w:color w:val="FFFFFF" w:themeColor="background1"/>
-                <w:kern w:val="0"/>
-                <w:lang w:eastAsia="es-CL"/>
-                <w14:ligatures w14:val="none"/>
-              </w:rPr>
-              <w:t>:</w:t>
+            <w:r>
+              <w:rPr>
+                <w:rFonts w:ascii="Calibri" w:eastAsia="Times New Roman" w:hAnsi="Calibri" w:cs="Calibri"/>
+                <w:b/>
+                <w:bCs/>
+                <w:color w:val="FFFFFF" w:themeColor="background1"/>
+                <w:kern w:val="0"/>
+                <w:lang w:eastAsia="es-CL"/>
+                <w14:ligatures w14:val="none"/>
+              </w:rPr>
+              <w:t>Includes:</w:t>
             </w:r>
           </w:p>
         </w:tc>
@@ -7120,29 +6864,7 @@
                 <w:lang w:eastAsia="es-CL"/>
                 <w14:ligatures w14:val="none"/>
               </w:rPr>
-              <w:t>Las reseñas deben cumplir con un lenguaje apropiado determinado por el administrador (</w:t>
-            </w:r>
-            <w:proofErr w:type="spellStart"/>
-            <w:r>
-              <w:rPr>
-                <w:rFonts w:ascii="Calibri" w:eastAsia="Times New Roman" w:hAnsi="Calibri" w:cs="Calibri"/>
-                <w:color w:val="000000"/>
-                <w:kern w:val="0"/>
-                <w:lang w:eastAsia="es-CL"/>
-                <w14:ligatures w14:val="none"/>
-              </w:rPr>
-              <w:t>Ej</w:t>
-            </w:r>
-            <w:proofErr w:type="spellEnd"/>
-            <w:r>
-              <w:rPr>
-                <w:rFonts w:ascii="Calibri" w:eastAsia="Times New Roman" w:hAnsi="Calibri" w:cs="Calibri"/>
-                <w:color w:val="000000"/>
-                <w:kern w:val="0"/>
-                <w:lang w:eastAsia="es-CL"/>
-                <w14:ligatures w14:val="none"/>
-              </w:rPr>
-              <w:t>: No incluir groserías ni insultos hacia los barberos)</w:t>
+              <w:t>Las reseñas deben cumplir con un lenguaje apropiado determinado por el administrador (Ej: No incluir groserías ni insultos hacia los barberos)</w:t>
             </w:r>
           </w:p>
         </w:tc>
@@ -7418,7 +7140,6 @@
                 <w14:ligatures w14:val="none"/>
               </w:rPr>
             </w:pPr>
-            <w:proofErr w:type="gramStart"/>
             <w:r>
               <w:rPr>
                 <w:rFonts w:ascii="Calibri" w:eastAsia="Times New Roman" w:hAnsi="Calibri" w:cs="Calibri"/>
@@ -7430,20 +7151,7 @@
                 <w14:ligatures w14:val="none"/>
               </w:rPr>
               <w:lastRenderedPageBreak/>
-              <w:t>ID</w:t>
-            </w:r>
-            <w:proofErr w:type="gramEnd"/>
-            <w:r>
-              <w:rPr>
-                <w:rFonts w:ascii="Calibri" w:eastAsia="Times New Roman" w:hAnsi="Calibri" w:cs="Calibri"/>
-                <w:b/>
-                <w:bCs/>
-                <w:color w:val="FFFFFF" w:themeColor="background1"/>
-                <w:kern w:val="0"/>
-                <w:lang w:eastAsia="es-CL"/>
-                <w14:ligatures w14:val="none"/>
-              </w:rPr>
-              <w:t xml:space="preserve"> Caso de Uso:</w:t>
+              <w:t>ID Caso de Uso:</w:t>
             </w:r>
           </w:p>
         </w:tc>
@@ -7708,27 +7416,15 @@
                 <w14:ligatures w14:val="none"/>
               </w:rPr>
             </w:pPr>
-            <w:proofErr w:type="spellStart"/>
-            <w:r>
-              <w:rPr>
-                <w:rFonts w:ascii="Calibri" w:eastAsia="Times New Roman" w:hAnsi="Calibri" w:cs="Calibri"/>
-                <w:color w:val="000000"/>
-                <w:kern w:val="0"/>
-                <w:lang w:eastAsia="es-CL"/>
-                <w14:ligatures w14:val="none"/>
-              </w:rPr>
-              <w:t>Natanael</w:t>
-            </w:r>
-            <w:proofErr w:type="spellEnd"/>
-            <w:r>
-              <w:rPr>
-                <w:rFonts w:ascii="Calibri" w:eastAsia="Times New Roman" w:hAnsi="Calibri" w:cs="Calibri"/>
-                <w:color w:val="000000"/>
-                <w:kern w:val="0"/>
-                <w:lang w:eastAsia="es-CL"/>
-                <w14:ligatures w14:val="none"/>
-              </w:rPr>
-              <w:t xml:space="preserve"> Roque</w:t>
+            <w:r>
+              <w:rPr>
+                <w:rFonts w:ascii="Calibri" w:eastAsia="Times New Roman" w:hAnsi="Calibri" w:cs="Calibri"/>
+                <w:color w:val="000000"/>
+                <w:kern w:val="0"/>
+                <w:lang w:eastAsia="es-CL"/>
+                <w14:ligatures w14:val="none"/>
+              </w:rPr>
+              <w:t>Natanael Roque</w:t>
             </w:r>
           </w:p>
         </w:tc>
@@ -8094,31 +7790,17 @@
                 <w14:ligatures w14:val="none"/>
               </w:rPr>
             </w:pPr>
-            <w:proofErr w:type="spellStart"/>
-            <w:r>
-              <w:rPr>
-                <w:rFonts w:ascii="Calibri" w:eastAsia="Times New Roman" w:hAnsi="Calibri" w:cs="Calibri"/>
-                <w:b/>
-                <w:bCs/>
-                <w:color w:val="FFFFFF" w:themeColor="background1"/>
-                <w:kern w:val="0"/>
-                <w:lang w:eastAsia="es-CL"/>
-                <w14:ligatures w14:val="none"/>
-              </w:rPr>
-              <w:t>Trigger</w:t>
-            </w:r>
-            <w:proofErr w:type="spellEnd"/>
-            <w:r>
-              <w:rPr>
-                <w:rFonts w:ascii="Calibri" w:eastAsia="Times New Roman" w:hAnsi="Calibri" w:cs="Calibri"/>
-                <w:b/>
-                <w:bCs/>
-                <w:color w:val="FFFFFF" w:themeColor="background1"/>
-                <w:kern w:val="0"/>
-                <w:lang w:eastAsia="es-CL"/>
-                <w14:ligatures w14:val="none"/>
-              </w:rPr>
-              <w:t>:</w:t>
+            <w:r>
+              <w:rPr>
+                <w:rFonts w:ascii="Calibri" w:eastAsia="Times New Roman" w:hAnsi="Calibri" w:cs="Calibri"/>
+                <w:b/>
+                <w:bCs/>
+                <w:color w:val="FFFFFF" w:themeColor="background1"/>
+                <w:kern w:val="0"/>
+                <w:lang w:eastAsia="es-CL"/>
+                <w14:ligatures w14:val="none"/>
+              </w:rPr>
+              <w:t>Trigger:</w:t>
             </w:r>
           </w:p>
         </w:tc>
@@ -8151,21 +7833,7 @@
                 <w:rFonts w:ascii="Arial" w:hAnsi="Arial" w:cs="Arial"/>
                 <w:color w:val="000000"/>
               </w:rPr>
-              <w:t>Barbero</w:t>
-            </w:r>
-            <w:r>
-              <w:rPr>
-                <w:rFonts w:ascii="Arial" w:hAnsi="Arial" w:cs="Arial"/>
-                <w:color w:val="000000"/>
-              </w:rPr>
-              <w:t xml:space="preserve"> o </w:t>
-            </w:r>
-            <w:r>
-              <w:rPr>
-                <w:rFonts w:ascii="Arial" w:hAnsi="Arial" w:cs="Arial"/>
-                <w:color w:val="000000"/>
-              </w:rPr>
-              <w:t>Administrador ingresa al apartado de modificación de perfil</w:t>
+              <w:t>Barbero o Administrador ingresa al apartado de modificación de perfil</w:t>
             </w:r>
           </w:p>
         </w:tc>
@@ -8467,27 +8135,7 @@
                 <w:sz w:val="22"/>
                 <w:szCs w:val="22"/>
               </w:rPr>
-              <w:t xml:space="preserve">El barbero modifica su perfil (Añade imágenes, especialidades, su horario personal, </w:t>
-            </w:r>
-            <w:proofErr w:type="spellStart"/>
-            <w:r>
-              <w:rPr>
-                <w:rFonts w:ascii="Arial" w:hAnsi="Arial" w:cs="Arial"/>
-                <w:color w:val="000000"/>
-                <w:sz w:val="22"/>
-                <w:szCs w:val="22"/>
-              </w:rPr>
-              <w:t>etc</w:t>
-            </w:r>
-            <w:proofErr w:type="spellEnd"/>
-            <w:r>
-              <w:rPr>
-                <w:rFonts w:ascii="Arial" w:hAnsi="Arial" w:cs="Arial"/>
-                <w:color w:val="000000"/>
-                <w:sz w:val="22"/>
-                <w:szCs w:val="22"/>
-              </w:rPr>
-              <w:t>)</w:t>
+              <w:t>El barbero modifica su perfil (Añade imágenes, especialidades, su horario personal, etc)</w:t>
             </w:r>
           </w:p>
           <w:p>
@@ -8802,31 +8450,17 @@
                 <w14:ligatures w14:val="none"/>
               </w:rPr>
             </w:pPr>
-            <w:proofErr w:type="spellStart"/>
-            <w:r>
-              <w:rPr>
-                <w:rFonts w:ascii="Calibri" w:eastAsia="Times New Roman" w:hAnsi="Calibri" w:cs="Calibri"/>
-                <w:b/>
-                <w:bCs/>
-                <w:color w:val="FFFFFF" w:themeColor="background1"/>
-                <w:kern w:val="0"/>
-                <w:lang w:eastAsia="es-CL"/>
-                <w14:ligatures w14:val="none"/>
-              </w:rPr>
-              <w:t>Includes</w:t>
-            </w:r>
-            <w:proofErr w:type="spellEnd"/>
-            <w:r>
-              <w:rPr>
-                <w:rFonts w:ascii="Calibri" w:eastAsia="Times New Roman" w:hAnsi="Calibri" w:cs="Calibri"/>
-                <w:b/>
-                <w:bCs/>
-                <w:color w:val="FFFFFF" w:themeColor="background1"/>
-                <w:kern w:val="0"/>
-                <w:lang w:eastAsia="es-CL"/>
-                <w14:ligatures w14:val="none"/>
-              </w:rPr>
-              <w:t>:</w:t>
+            <w:r>
+              <w:rPr>
+                <w:rFonts w:ascii="Calibri" w:eastAsia="Times New Roman" w:hAnsi="Calibri" w:cs="Calibri"/>
+                <w:b/>
+                <w:bCs/>
+                <w:color w:val="FFFFFF" w:themeColor="background1"/>
+                <w:kern w:val="0"/>
+                <w:lang w:eastAsia="es-CL"/>
+                <w14:ligatures w14:val="none"/>
+              </w:rPr>
+              <w:t>Includes:</w:t>
             </w:r>
           </w:p>
         </w:tc>
@@ -9356,7 +8990,6 @@
                 <w14:ligatures w14:val="none"/>
               </w:rPr>
             </w:pPr>
-            <w:proofErr w:type="gramStart"/>
             <w:r>
               <w:rPr>
                 <w:rFonts w:ascii="Calibri" w:eastAsia="Times New Roman" w:hAnsi="Calibri" w:cs="Calibri"/>
@@ -9368,20 +9001,7 @@
                 <w14:ligatures w14:val="none"/>
               </w:rPr>
               <w:lastRenderedPageBreak/>
-              <w:t>ID</w:t>
-            </w:r>
-            <w:proofErr w:type="gramEnd"/>
-            <w:r>
-              <w:rPr>
-                <w:rFonts w:ascii="Calibri" w:eastAsia="Times New Roman" w:hAnsi="Calibri" w:cs="Calibri"/>
-                <w:b/>
-                <w:bCs/>
-                <w:color w:val="FFFFFF" w:themeColor="background1"/>
-                <w:kern w:val="0"/>
-                <w:lang w:eastAsia="es-CL"/>
-                <w14:ligatures w14:val="none"/>
-              </w:rPr>
-              <w:t xml:space="preserve"> Caso de Uso:</w:t>
+              <w:t>ID Caso de Uso:</w:t>
             </w:r>
           </w:p>
         </w:tc>
@@ -9646,27 +9266,15 @@
                 <w14:ligatures w14:val="none"/>
               </w:rPr>
             </w:pPr>
-            <w:proofErr w:type="spellStart"/>
-            <w:r>
-              <w:rPr>
-                <w:rFonts w:ascii="Calibri" w:eastAsia="Times New Roman" w:hAnsi="Calibri" w:cs="Calibri"/>
-                <w:color w:val="000000"/>
-                <w:kern w:val="0"/>
-                <w:lang w:eastAsia="es-CL"/>
-                <w14:ligatures w14:val="none"/>
-              </w:rPr>
-              <w:t>Natanael</w:t>
-            </w:r>
-            <w:proofErr w:type="spellEnd"/>
-            <w:r>
-              <w:rPr>
-                <w:rFonts w:ascii="Calibri" w:eastAsia="Times New Roman" w:hAnsi="Calibri" w:cs="Calibri"/>
-                <w:color w:val="000000"/>
-                <w:kern w:val="0"/>
-                <w:lang w:eastAsia="es-CL"/>
-                <w14:ligatures w14:val="none"/>
-              </w:rPr>
-              <w:t xml:space="preserve"> Roque</w:t>
+            <w:r>
+              <w:rPr>
+                <w:rFonts w:ascii="Calibri" w:eastAsia="Times New Roman" w:hAnsi="Calibri" w:cs="Calibri"/>
+                <w:color w:val="000000"/>
+                <w:kern w:val="0"/>
+                <w:lang w:eastAsia="es-CL"/>
+                <w14:ligatures w14:val="none"/>
+              </w:rPr>
+              <w:t>Natanael Roque</w:t>
             </w:r>
           </w:p>
         </w:tc>
@@ -10010,31 +9618,17 @@
                 <w14:ligatures w14:val="none"/>
               </w:rPr>
             </w:pPr>
-            <w:proofErr w:type="spellStart"/>
-            <w:r>
-              <w:rPr>
-                <w:rFonts w:ascii="Calibri" w:eastAsia="Times New Roman" w:hAnsi="Calibri" w:cs="Calibri"/>
-                <w:b/>
-                <w:bCs/>
-                <w:color w:val="FFFFFF" w:themeColor="background1"/>
-                <w:kern w:val="0"/>
-                <w:lang w:eastAsia="es-CL"/>
-                <w14:ligatures w14:val="none"/>
-              </w:rPr>
-              <w:t>Trigger</w:t>
-            </w:r>
-            <w:proofErr w:type="spellEnd"/>
-            <w:r>
-              <w:rPr>
-                <w:rFonts w:ascii="Calibri" w:eastAsia="Times New Roman" w:hAnsi="Calibri" w:cs="Calibri"/>
-                <w:b/>
-                <w:bCs/>
-                <w:color w:val="FFFFFF" w:themeColor="background1"/>
-                <w:kern w:val="0"/>
-                <w:lang w:eastAsia="es-CL"/>
-                <w14:ligatures w14:val="none"/>
-              </w:rPr>
-              <w:t>:</w:t>
+            <w:r>
+              <w:rPr>
+                <w:rFonts w:ascii="Calibri" w:eastAsia="Times New Roman" w:hAnsi="Calibri" w:cs="Calibri"/>
+                <w:b/>
+                <w:bCs/>
+                <w:color w:val="FFFFFF" w:themeColor="background1"/>
+                <w:kern w:val="0"/>
+                <w:lang w:eastAsia="es-CL"/>
+                <w14:ligatures w14:val="none"/>
+              </w:rPr>
+              <w:t>Trigger:</w:t>
             </w:r>
           </w:p>
         </w:tc>
@@ -10402,27 +9996,7 @@
                 <w:sz w:val="22"/>
                 <w:szCs w:val="22"/>
               </w:rPr>
-              <w:t xml:space="preserve"> modifica el catálogo (Añade, elimina, modifica descripción de los productos, </w:t>
-            </w:r>
-            <w:proofErr w:type="spellStart"/>
-            <w:r>
-              <w:rPr>
-                <w:rFonts w:ascii="Arial" w:hAnsi="Arial" w:cs="Arial"/>
-                <w:color w:val="000000"/>
-                <w:sz w:val="22"/>
-                <w:szCs w:val="22"/>
-              </w:rPr>
-              <w:t>etc</w:t>
-            </w:r>
-            <w:proofErr w:type="spellEnd"/>
-            <w:r>
-              <w:rPr>
-                <w:rFonts w:ascii="Arial" w:hAnsi="Arial" w:cs="Arial"/>
-                <w:color w:val="000000"/>
-                <w:sz w:val="22"/>
-                <w:szCs w:val="22"/>
-              </w:rPr>
-              <w:t>)</w:t>
+              <w:t xml:space="preserve"> modifica el catálogo (Añade, elimina, modifica descripción de los productos, etc)</w:t>
             </w:r>
           </w:p>
           <w:p>
@@ -10681,31 +10255,17 @@
                 <w14:ligatures w14:val="none"/>
               </w:rPr>
             </w:pPr>
-            <w:proofErr w:type="spellStart"/>
-            <w:r>
-              <w:rPr>
-                <w:rFonts w:ascii="Calibri" w:eastAsia="Times New Roman" w:hAnsi="Calibri" w:cs="Calibri"/>
-                <w:b/>
-                <w:bCs/>
-                <w:color w:val="FFFFFF" w:themeColor="background1"/>
-                <w:kern w:val="0"/>
-                <w:lang w:eastAsia="es-CL"/>
-                <w14:ligatures w14:val="none"/>
-              </w:rPr>
-              <w:t>Includes</w:t>
-            </w:r>
-            <w:proofErr w:type="spellEnd"/>
-            <w:r>
-              <w:rPr>
-                <w:rFonts w:ascii="Calibri" w:eastAsia="Times New Roman" w:hAnsi="Calibri" w:cs="Calibri"/>
-                <w:b/>
-                <w:bCs/>
-                <w:color w:val="FFFFFF" w:themeColor="background1"/>
-                <w:kern w:val="0"/>
-                <w:lang w:eastAsia="es-CL"/>
-                <w14:ligatures w14:val="none"/>
-              </w:rPr>
-              <w:t>:</w:t>
+            <w:r>
+              <w:rPr>
+                <w:rFonts w:ascii="Calibri" w:eastAsia="Times New Roman" w:hAnsi="Calibri" w:cs="Calibri"/>
+                <w:b/>
+                <w:bCs/>
+                <w:color w:val="FFFFFF" w:themeColor="background1"/>
+                <w:kern w:val="0"/>
+                <w:lang w:eastAsia="es-CL"/>
+                <w14:ligatures w14:val="none"/>
+              </w:rPr>
+              <w:t>Includes:</w:t>
             </w:r>
           </w:p>
         </w:tc>
@@ -11227,7 +10787,6 @@
                 <w14:ligatures w14:val="none"/>
               </w:rPr>
             </w:pPr>
-            <w:proofErr w:type="gramStart"/>
             <w:r>
               <w:rPr>
                 <w:rFonts w:ascii="Calibri" w:eastAsia="Times New Roman" w:hAnsi="Calibri" w:cs="Calibri"/>
@@ -11239,20 +10798,7 @@
                 <w14:ligatures w14:val="none"/>
               </w:rPr>
               <w:lastRenderedPageBreak/>
-              <w:t>ID</w:t>
-            </w:r>
-            <w:proofErr w:type="gramEnd"/>
-            <w:r>
-              <w:rPr>
-                <w:rFonts w:ascii="Calibri" w:eastAsia="Times New Roman" w:hAnsi="Calibri" w:cs="Calibri"/>
-                <w:b/>
-                <w:bCs/>
-                <w:color w:val="FFFFFF" w:themeColor="background1"/>
-                <w:kern w:val="0"/>
-                <w:lang w:eastAsia="es-CL"/>
-                <w14:ligatures w14:val="none"/>
-              </w:rPr>
-              <w:t xml:space="preserve"> Caso de Uso:</w:t>
+              <w:t>ID Caso de Uso:</w:t>
             </w:r>
           </w:p>
         </w:tc>
@@ -11529,27 +11075,15 @@
                 <w14:ligatures w14:val="none"/>
               </w:rPr>
             </w:pPr>
-            <w:proofErr w:type="spellStart"/>
-            <w:r>
-              <w:rPr>
-                <w:rFonts w:ascii="Calibri" w:eastAsia="Times New Roman" w:hAnsi="Calibri" w:cs="Calibri"/>
-                <w:color w:val="000000"/>
-                <w:kern w:val="0"/>
-                <w:lang w:eastAsia="es-CL"/>
-                <w14:ligatures w14:val="none"/>
-              </w:rPr>
-              <w:t>Natanael</w:t>
-            </w:r>
-            <w:proofErr w:type="spellEnd"/>
-            <w:r>
-              <w:rPr>
-                <w:rFonts w:ascii="Calibri" w:eastAsia="Times New Roman" w:hAnsi="Calibri" w:cs="Calibri"/>
-                <w:color w:val="000000"/>
-                <w:kern w:val="0"/>
-                <w:lang w:eastAsia="es-CL"/>
-                <w14:ligatures w14:val="none"/>
-              </w:rPr>
-              <w:t xml:space="preserve"> Roque</w:t>
+            <w:r>
+              <w:rPr>
+                <w:rFonts w:ascii="Calibri" w:eastAsia="Times New Roman" w:hAnsi="Calibri" w:cs="Calibri"/>
+                <w:color w:val="000000"/>
+                <w:kern w:val="0"/>
+                <w:lang w:eastAsia="es-CL"/>
+                <w14:ligatures w14:val="none"/>
+              </w:rPr>
+              <w:t>Yarko Bahamonde</w:t>
             </w:r>
           </w:p>
         </w:tc>
@@ -11702,7 +11236,17 @@
                 <w:lang w:eastAsia="es-CL"/>
                 <w14:ligatures w14:val="none"/>
               </w:rPr>
-              <w:t>09/10/2023</w:t>
+              <w:t>14</w:t>
+            </w:r>
+            <w:r>
+              <w:rPr>
+                <w:rFonts w:ascii="Calibri" w:eastAsia="Times New Roman" w:hAnsi="Calibri" w:cs="Calibri"/>
+                <w:color w:val="000000"/>
+                <w:kern w:val="0"/>
+                <w:lang w:eastAsia="es-CL"/>
+                <w14:ligatures w14:val="none"/>
+              </w:rPr>
+              <w:t>/10/2023</w:t>
             </w:r>
           </w:p>
         </w:tc>
@@ -11893,31 +11437,17 @@
                 <w14:ligatures w14:val="none"/>
               </w:rPr>
             </w:pPr>
-            <w:proofErr w:type="spellStart"/>
-            <w:r>
-              <w:rPr>
-                <w:rFonts w:ascii="Calibri" w:eastAsia="Times New Roman" w:hAnsi="Calibri" w:cs="Calibri"/>
-                <w:b/>
-                <w:bCs/>
-                <w:color w:val="FFFFFF" w:themeColor="background1"/>
-                <w:kern w:val="0"/>
-                <w:lang w:eastAsia="es-CL"/>
-                <w14:ligatures w14:val="none"/>
-              </w:rPr>
-              <w:t>Trigger</w:t>
-            </w:r>
-            <w:proofErr w:type="spellEnd"/>
-            <w:r>
-              <w:rPr>
-                <w:rFonts w:ascii="Calibri" w:eastAsia="Times New Roman" w:hAnsi="Calibri" w:cs="Calibri"/>
-                <w:b/>
-                <w:bCs/>
-                <w:color w:val="FFFFFF" w:themeColor="background1"/>
-                <w:kern w:val="0"/>
-                <w:lang w:eastAsia="es-CL"/>
-                <w14:ligatures w14:val="none"/>
-              </w:rPr>
-              <w:t>:</w:t>
+            <w:r>
+              <w:rPr>
+                <w:rFonts w:ascii="Calibri" w:eastAsia="Times New Roman" w:hAnsi="Calibri" w:cs="Calibri"/>
+                <w:b/>
+                <w:bCs/>
+                <w:color w:val="FFFFFF" w:themeColor="background1"/>
+                <w:kern w:val="0"/>
+                <w:lang w:eastAsia="es-CL"/>
+                <w14:ligatures w14:val="none"/>
+              </w:rPr>
+              <w:t>Trigger:</w:t>
             </w:r>
           </w:p>
         </w:tc>
@@ -11954,6 +11484,15 @@
                 <w:szCs w:val="22"/>
               </w:rPr>
               <w:t>El cliente ingresa al apartado de productos</w:t>
+            </w:r>
+            <w:r>
+              <w:rPr>
+                <w:rFonts w:ascii="Arial" w:hAnsi="Arial" w:cs="Arial"/>
+                <w:color w:val="000000"/>
+                <w:sz w:val="22"/>
+                <w:szCs w:val="22"/>
+              </w:rPr>
+              <w:t>.</w:t>
             </w:r>
           </w:p>
         </w:tc>
@@ -12128,6 +11667,15 @@
               </w:rPr>
               <w:t>Se envía una boleta virtual al correo del cliente con los detalles de su compra</w:t>
             </w:r>
+            <w:r>
+              <w:rPr>
+                <w:rFonts w:ascii="Arial" w:hAnsi="Arial" w:cs="Arial"/>
+                <w:color w:val="000000"/>
+                <w:sz w:val="22"/>
+                <w:szCs w:val="22"/>
+              </w:rPr>
+              <w:t>.</w:t>
+            </w:r>
           </w:p>
           <w:p>
             <w:pPr>
@@ -12154,6 +11702,15 @@
               </w:rPr>
               <w:t>Se envían los detalles de la compra al correo del administrador</w:t>
             </w:r>
+            <w:r>
+              <w:rPr>
+                <w:rFonts w:ascii="Arial" w:hAnsi="Arial" w:cs="Arial"/>
+                <w:color w:val="000000"/>
+                <w:sz w:val="22"/>
+                <w:szCs w:val="22"/>
+              </w:rPr>
+              <w:t>.</w:t>
+            </w:r>
           </w:p>
         </w:tc>
       </w:tr>
@@ -12238,6 +11795,15 @@
               </w:rPr>
               <w:t>El cliente ingresa al apartado de productos</w:t>
             </w:r>
+            <w:r>
+              <w:rPr>
+                <w:rFonts w:ascii="Arial" w:hAnsi="Arial" w:cs="Arial"/>
+                <w:color w:val="000000"/>
+                <w:sz w:val="22"/>
+                <w:szCs w:val="22"/>
+              </w:rPr>
+              <w:t>.</w:t>
+            </w:r>
           </w:p>
           <w:p>
             <w:pPr>
@@ -12282,6 +11848,15 @@
               </w:rPr>
               <w:t xml:space="preserve"> completo de los productos disponibles en la barbería</w:t>
             </w:r>
+            <w:r>
+              <w:rPr>
+                <w:rFonts w:ascii="Arial" w:hAnsi="Arial" w:cs="Arial"/>
+                <w:color w:val="000000"/>
+                <w:sz w:val="22"/>
+                <w:szCs w:val="22"/>
+              </w:rPr>
+              <w:t>.</w:t>
+            </w:r>
           </w:p>
           <w:p>
             <w:pPr>
@@ -12308,6 +11883,15 @@
               </w:rPr>
               <w:t>El cliente elige los productos y los añade a un “carrito de compra”</w:t>
             </w:r>
+            <w:r>
+              <w:rPr>
+                <w:rFonts w:ascii="Arial" w:hAnsi="Arial" w:cs="Arial"/>
+                <w:color w:val="000000"/>
+                <w:sz w:val="22"/>
+                <w:szCs w:val="22"/>
+              </w:rPr>
+              <w:t>.</w:t>
+            </w:r>
           </w:p>
           <w:p>
             <w:pPr>
@@ -12360,6 +11944,15 @@
               </w:rPr>
               <w:t>El sistema muestra el monto a pagar y pregunta por confirmación</w:t>
             </w:r>
+            <w:r>
+              <w:rPr>
+                <w:rFonts w:ascii="Arial" w:hAnsi="Arial" w:cs="Arial"/>
+                <w:color w:val="000000"/>
+                <w:sz w:val="22"/>
+                <w:szCs w:val="22"/>
+              </w:rPr>
+              <w:t>.</w:t>
+            </w:r>
           </w:p>
           <w:p>
             <w:pPr>
@@ -12386,6 +11979,15 @@
               </w:rPr>
               <w:t>El cliente confirma la compra</w:t>
             </w:r>
+            <w:r>
+              <w:rPr>
+                <w:rFonts w:ascii="Arial" w:hAnsi="Arial" w:cs="Arial"/>
+                <w:color w:val="000000"/>
+                <w:sz w:val="22"/>
+                <w:szCs w:val="22"/>
+              </w:rPr>
+              <w:t>.</w:t>
+            </w:r>
           </w:p>
           <w:p>
             <w:pPr>
@@ -12412,6 +12014,15 @@
               </w:rPr>
               <w:t>El sistema pide un método de pago</w:t>
             </w:r>
+            <w:r>
+              <w:rPr>
+                <w:rFonts w:ascii="Arial" w:hAnsi="Arial" w:cs="Arial"/>
+                <w:color w:val="000000"/>
+                <w:sz w:val="22"/>
+                <w:szCs w:val="22"/>
+              </w:rPr>
+              <w:t>.</w:t>
+            </w:r>
           </w:p>
           <w:p>
             <w:pPr>
@@ -12438,6 +12049,15 @@
               </w:rPr>
               <w:t>El cliente selecciona su método de pago e ingresa sus datos </w:t>
             </w:r>
+            <w:r>
+              <w:rPr>
+                <w:rFonts w:ascii="Arial" w:hAnsi="Arial" w:cs="Arial"/>
+                <w:color w:val="000000"/>
+                <w:sz w:val="22"/>
+                <w:szCs w:val="22"/>
+              </w:rPr>
+              <w:t>.</w:t>
+            </w:r>
           </w:p>
           <w:p>
             <w:pPr>
@@ -12464,6 +12084,15 @@
               </w:rPr>
               <w:t>El sistema confirma los datos de pago</w:t>
             </w:r>
+            <w:r>
+              <w:rPr>
+                <w:rFonts w:ascii="Arial" w:hAnsi="Arial" w:cs="Arial"/>
+                <w:color w:val="000000"/>
+                <w:sz w:val="22"/>
+                <w:szCs w:val="22"/>
+              </w:rPr>
+              <w:t>.</w:t>
+            </w:r>
           </w:p>
           <w:p>
             <w:pPr>
@@ -12488,7 +12117,16 @@
                 <w:sz w:val="22"/>
                 <w:szCs w:val="22"/>
               </w:rPr>
-              <w:t>El sistema muestra un texto de “Compra realizada con éxito”</w:t>
+              <w:t xml:space="preserve">El sistema </w:t>
+            </w:r>
+            <w:r>
+              <w:rPr>
+                <w:rFonts w:ascii="Arial" w:hAnsi="Arial" w:cs="Arial"/>
+                <w:color w:val="000000"/>
+                <w:sz w:val="22"/>
+                <w:szCs w:val="22"/>
+              </w:rPr>
+              <w:t>confirma la compra.</w:t>
             </w:r>
           </w:p>
         </w:tc>
@@ -12563,6 +12201,15 @@
               </w:rPr>
               <w:t> 5.1 El cliente rechaza la compra</w:t>
             </w:r>
+            <w:r>
+              <w:rPr>
+                <w:rFonts w:ascii="Arial" w:hAnsi="Arial" w:cs="Arial"/>
+                <w:color w:val="000000"/>
+                <w:sz w:val="22"/>
+                <w:szCs w:val="22"/>
+              </w:rPr>
+              <w:t>.</w:t>
+            </w:r>
           </w:p>
           <w:p>
             <w:pPr>
@@ -12578,6 +12225,15 @@
               </w:rPr>
               <w:t> 5.2 El sistema vuelve al catálogo</w:t>
             </w:r>
+            <w:r>
+              <w:rPr>
+                <w:rFonts w:ascii="Arial" w:hAnsi="Arial" w:cs="Arial"/>
+                <w:color w:val="000000"/>
+                <w:sz w:val="22"/>
+                <w:szCs w:val="22"/>
+              </w:rPr>
+              <w:t>.</w:t>
+            </w:r>
           </w:p>
           <w:p>
             <w:pPr>
@@ -12591,7 +12247,34 @@
                 <w:sz w:val="22"/>
                 <w:szCs w:val="22"/>
               </w:rPr>
-              <w:t> 8.1 El sistema rechaza los datos de pago, muestra un mensaje de “Pago rechazado” y le permite al cliente reingresar los datos</w:t>
+              <w:t> </w:t>
+            </w:r>
+            <w:r>
+              <w:rPr>
+                <w:rFonts w:ascii="Arial" w:hAnsi="Arial" w:cs="Arial"/>
+                <w:color w:val="000000"/>
+                <w:sz w:val="22"/>
+                <w:szCs w:val="22"/>
+              </w:rPr>
+              <w:t>9</w:t>
+            </w:r>
+            <w:r>
+              <w:rPr>
+                <w:rFonts w:ascii="Arial" w:hAnsi="Arial" w:cs="Arial"/>
+                <w:color w:val="000000"/>
+                <w:sz w:val="22"/>
+                <w:szCs w:val="22"/>
+              </w:rPr>
+              <w:t>.1 El sistema rechaza los datos de pago, muestra un mensaje de “Pago rechazado” y le permite al cliente reingresar los datos</w:t>
+            </w:r>
+            <w:r>
+              <w:rPr>
+                <w:rFonts w:ascii="Arial" w:hAnsi="Arial" w:cs="Arial"/>
+                <w:color w:val="000000"/>
+                <w:sz w:val="22"/>
+                <w:szCs w:val="22"/>
+              </w:rPr>
+              <w:t>.</w:t>
             </w:r>
           </w:p>
         </w:tc>
@@ -12695,31 +12378,17 @@
                 <w14:ligatures w14:val="none"/>
               </w:rPr>
             </w:pPr>
-            <w:proofErr w:type="spellStart"/>
-            <w:r>
-              <w:rPr>
-                <w:rFonts w:ascii="Calibri" w:eastAsia="Times New Roman" w:hAnsi="Calibri" w:cs="Calibri"/>
-                <w:b/>
-                <w:bCs/>
-                <w:color w:val="FFFFFF" w:themeColor="background1"/>
-                <w:kern w:val="0"/>
-                <w:lang w:eastAsia="es-CL"/>
-                <w14:ligatures w14:val="none"/>
-              </w:rPr>
-              <w:t>Includes</w:t>
-            </w:r>
-            <w:proofErr w:type="spellEnd"/>
-            <w:r>
-              <w:rPr>
-                <w:rFonts w:ascii="Calibri" w:eastAsia="Times New Roman" w:hAnsi="Calibri" w:cs="Calibri"/>
-                <w:b/>
-                <w:bCs/>
-                <w:color w:val="FFFFFF" w:themeColor="background1"/>
-                <w:kern w:val="0"/>
-                <w:lang w:eastAsia="es-CL"/>
-                <w14:ligatures w14:val="none"/>
-              </w:rPr>
-              <w:t>:</w:t>
+            <w:r>
+              <w:rPr>
+                <w:rFonts w:ascii="Calibri" w:eastAsia="Times New Roman" w:hAnsi="Calibri" w:cs="Calibri"/>
+                <w:b/>
+                <w:bCs/>
+                <w:color w:val="FFFFFF" w:themeColor="background1"/>
+                <w:kern w:val="0"/>
+                <w:lang w:eastAsia="es-CL"/>
+                <w14:ligatures w14:val="none"/>
+              </w:rPr>
+              <w:t>Includes:</w:t>
             </w:r>
           </w:p>
         </w:tc>
@@ -13089,7 +12758,6 @@
                 <w:lang w:eastAsia="es-CL"/>
                 <w14:ligatures w14:val="none"/>
               </w:rPr>
-              <w:lastRenderedPageBreak/>
               <w:t>Suposiciones:</w:t>
             </w:r>
           </w:p>
@@ -13160,6 +12828,7 @@
                 <w:lang w:eastAsia="es-CL"/>
                 <w14:ligatures w14:val="none"/>
               </w:rPr>
+              <w:lastRenderedPageBreak/>
               <w:t>Notas y Asuntos:</w:t>
             </w:r>
           </w:p>

</xml_diff>

<commit_message>
modicicado Diagrama Actividad Compra producto y modificado Casos de uso docx (CU6)
</commit_message>
<xml_diff>
--- a/Análisis/Casos de Uso.docx
+++ b/Análisis/Casos de Uso.docx
@@ -199,7 +199,27 @@
                                           <w:szCs w:val="24"/>
                                           <w:lang w:val="es-CL"/>
                                         </w:rPr>
-                                        <w:t>Maximiliano Ramos | Ethan Yáñez | Natanael Roque | Jennifer Castillo | Yarko Bahamonde</w:t>
+                                        <w:t xml:space="preserve">Maximiliano Ramos | Ethan Yáñez | </w:t>
+                                      </w:r>
+                                      <w:proofErr w:type="spellStart"/>
+                                      <w:r>
+                                        <w:rPr>
+                                          <w:color w:val="FFFFFF" w:themeColor="background1"/>
+                                          <w:sz w:val="24"/>
+                                          <w:szCs w:val="24"/>
+                                          <w:lang w:val="es-CL"/>
+                                        </w:rPr>
+                                        <w:t>Natanael</w:t>
+                                      </w:r>
+                                      <w:proofErr w:type="spellEnd"/>
+                                      <w:r>
+                                        <w:rPr>
+                                          <w:color w:val="FFFFFF" w:themeColor="background1"/>
+                                          <w:sz w:val="24"/>
+                                          <w:szCs w:val="24"/>
+                                          <w:lang w:val="es-CL"/>
+                                        </w:rPr>
+                                        <w:t xml:space="preserve"> Roque | Jennifer Castillo | Yarko Bahamonde</w:t>
                                       </w:r>
                                     </w:sdtContent>
                                   </w:sdt>
@@ -466,7 +486,27 @@
                                     <w:szCs w:val="24"/>
                                     <w:lang w:val="es-CL"/>
                                   </w:rPr>
-                                  <w:t>Maximiliano Ramos | Ethan Yáñez | Natanael Roque | Jennifer Castillo | Yarko Bahamonde</w:t>
+                                  <w:t xml:space="preserve">Maximiliano Ramos | Ethan Yáñez | </w:t>
+                                </w:r>
+                                <w:proofErr w:type="spellStart"/>
+                                <w:r>
+                                  <w:rPr>
+                                    <w:color w:val="FFFFFF" w:themeColor="background1"/>
+                                    <w:sz w:val="24"/>
+                                    <w:szCs w:val="24"/>
+                                    <w:lang w:val="es-CL"/>
+                                  </w:rPr>
+                                  <w:t>Natanael</w:t>
+                                </w:r>
+                                <w:proofErr w:type="spellEnd"/>
+                                <w:r>
+                                  <w:rPr>
+                                    <w:color w:val="FFFFFF" w:themeColor="background1"/>
+                                    <w:sz w:val="24"/>
+                                    <w:szCs w:val="24"/>
+                                    <w:lang w:val="es-CL"/>
+                                  </w:rPr>
+                                  <w:t xml:space="preserve"> Roque | Jennifer Castillo | Yarko Bahamonde</w:t>
                                 </w:r>
                               </w:sdtContent>
                             </w:sdt>
@@ -772,9 +812,6 @@
               </w:rPr>
             </w:pPr>
             <w:r>
-              <w:rPr>
-                <w:highlight w:val="yellow"/>
-              </w:rPr>
               <w:t>CU4. Editar Perfil de Barbero</w:t>
             </w:r>
           </w:p>
@@ -819,21 +856,12 @@
           </w:tcPr>
           <w:p>
             <w:r>
-              <w:rPr>
-                <w:highlight w:val="yellow"/>
-              </w:rPr>
               <w:t>CU</w:t>
             </w:r>
             <w:r>
-              <w:rPr>
-                <w:highlight w:val="yellow"/>
-              </w:rPr>
               <w:t>6</w:t>
             </w:r>
             <w:r>
-              <w:rPr>
-                <w:highlight w:val="yellow"/>
-              </w:rPr>
               <w:t>. Comprar Productos</w:t>
             </w:r>
           </w:p>
@@ -928,17 +956,31 @@
                 <w14:ligatures w14:val="none"/>
               </w:rPr>
             </w:pPr>
-            <w:r>
-              <w:rPr>
-                <w:rFonts w:ascii="Calibri" w:eastAsia="Times New Roman" w:hAnsi="Calibri" w:cs="Calibri"/>
-                <w:b/>
-                <w:bCs/>
-                <w:color w:val="FFFFFF" w:themeColor="background1"/>
-                <w:kern w:val="0"/>
-                <w:lang w:eastAsia="es-CL"/>
-                <w14:ligatures w14:val="none"/>
-              </w:rPr>
-              <w:t>ID Caso de Uso:</w:t>
+            <w:proofErr w:type="gramStart"/>
+            <w:r>
+              <w:rPr>
+                <w:rFonts w:ascii="Calibri" w:eastAsia="Times New Roman" w:hAnsi="Calibri" w:cs="Calibri"/>
+                <w:b/>
+                <w:bCs/>
+                <w:color w:val="FFFFFF" w:themeColor="background1"/>
+                <w:kern w:val="0"/>
+                <w:lang w:eastAsia="es-CL"/>
+                <w14:ligatures w14:val="none"/>
+              </w:rPr>
+              <w:t>ID</w:t>
+            </w:r>
+            <w:proofErr w:type="gramEnd"/>
+            <w:r>
+              <w:rPr>
+                <w:rFonts w:ascii="Calibri" w:eastAsia="Times New Roman" w:hAnsi="Calibri" w:cs="Calibri"/>
+                <w:b/>
+                <w:bCs/>
+                <w:color w:val="FFFFFF" w:themeColor="background1"/>
+                <w:kern w:val="0"/>
+                <w:lang w:eastAsia="es-CL"/>
+                <w14:ligatures w14:val="none"/>
+              </w:rPr>
+              <w:t xml:space="preserve"> Caso de Uso:</w:t>
             </w:r>
           </w:p>
         </w:tc>
@@ -1555,17 +1597,31 @@
                 <w14:ligatures w14:val="none"/>
               </w:rPr>
             </w:pPr>
-            <w:r>
-              <w:rPr>
-                <w:rFonts w:ascii="Calibri" w:eastAsia="Times New Roman" w:hAnsi="Calibri" w:cs="Calibri"/>
-                <w:b/>
-                <w:bCs/>
-                <w:color w:val="FFFFFF" w:themeColor="background1"/>
-                <w:kern w:val="0"/>
-                <w:lang w:eastAsia="es-CL"/>
-                <w14:ligatures w14:val="none"/>
-              </w:rPr>
-              <w:t>Trigger:</w:t>
+            <w:proofErr w:type="spellStart"/>
+            <w:r>
+              <w:rPr>
+                <w:rFonts w:ascii="Calibri" w:eastAsia="Times New Roman" w:hAnsi="Calibri" w:cs="Calibri"/>
+                <w:b/>
+                <w:bCs/>
+                <w:color w:val="FFFFFF" w:themeColor="background1"/>
+                <w:kern w:val="0"/>
+                <w:lang w:eastAsia="es-CL"/>
+                <w14:ligatures w14:val="none"/>
+              </w:rPr>
+              <w:t>Trigger</w:t>
+            </w:r>
+            <w:proofErr w:type="spellEnd"/>
+            <w:r>
+              <w:rPr>
+                <w:rFonts w:ascii="Calibri" w:eastAsia="Times New Roman" w:hAnsi="Calibri" w:cs="Calibri"/>
+                <w:b/>
+                <w:bCs/>
+                <w:color w:val="FFFFFF" w:themeColor="background1"/>
+                <w:kern w:val="0"/>
+                <w:lang w:eastAsia="es-CL"/>
+                <w14:ligatures w14:val="none"/>
+              </w:rPr>
+              <w:t>:</w:t>
             </w:r>
           </w:p>
         </w:tc>
@@ -3238,6 +3294,7 @@
                 <w14:ligatures w14:val="none"/>
               </w:rPr>
             </w:pPr>
+            <w:proofErr w:type="gramStart"/>
             <w:r>
               <w:rPr>
                 <w:rFonts w:ascii="Calibri" w:eastAsia="Times New Roman" w:hAnsi="Calibri" w:cs="Calibri"/>
@@ -3249,7 +3306,20 @@
                 <w14:ligatures w14:val="none"/>
               </w:rPr>
               <w:lastRenderedPageBreak/>
-              <w:t>ID Caso de Uso:</w:t>
+              <w:t>ID</w:t>
+            </w:r>
+            <w:proofErr w:type="gramEnd"/>
+            <w:r>
+              <w:rPr>
+                <w:rFonts w:ascii="Calibri" w:eastAsia="Times New Roman" w:hAnsi="Calibri" w:cs="Calibri"/>
+                <w:b/>
+                <w:bCs/>
+                <w:color w:val="FFFFFF" w:themeColor="background1"/>
+                <w:kern w:val="0"/>
+                <w:lang w:eastAsia="es-CL"/>
+                <w14:ligatures w14:val="none"/>
+              </w:rPr>
+              <w:t xml:space="preserve"> Caso de Uso:</w:t>
             </w:r>
           </w:p>
         </w:tc>
@@ -3514,15 +3584,27 @@
                 <w14:ligatures w14:val="none"/>
               </w:rPr>
             </w:pPr>
-            <w:r>
-              <w:rPr>
-                <w:rFonts w:ascii="Calibri" w:eastAsia="Times New Roman" w:hAnsi="Calibri" w:cs="Calibri"/>
-                <w:color w:val="000000"/>
-                <w:kern w:val="0"/>
-                <w:lang w:eastAsia="es-CL"/>
-                <w14:ligatures w14:val="none"/>
-              </w:rPr>
-              <w:t>Natanael Roque</w:t>
+            <w:proofErr w:type="spellStart"/>
+            <w:r>
+              <w:rPr>
+                <w:rFonts w:ascii="Calibri" w:eastAsia="Times New Roman" w:hAnsi="Calibri" w:cs="Calibri"/>
+                <w:color w:val="000000"/>
+                <w:kern w:val="0"/>
+                <w:lang w:eastAsia="es-CL"/>
+                <w14:ligatures w14:val="none"/>
+              </w:rPr>
+              <w:t>Natanael</w:t>
+            </w:r>
+            <w:proofErr w:type="spellEnd"/>
+            <w:r>
+              <w:rPr>
+                <w:rFonts w:ascii="Calibri" w:eastAsia="Times New Roman" w:hAnsi="Calibri" w:cs="Calibri"/>
+                <w:color w:val="000000"/>
+                <w:kern w:val="0"/>
+                <w:lang w:eastAsia="es-CL"/>
+                <w14:ligatures w14:val="none"/>
+              </w:rPr>
+              <w:t xml:space="preserve"> Roque</w:t>
             </w:r>
           </w:p>
         </w:tc>
@@ -3866,17 +3948,31 @@
                 <w14:ligatures w14:val="none"/>
               </w:rPr>
             </w:pPr>
-            <w:r>
-              <w:rPr>
-                <w:rFonts w:ascii="Calibri" w:eastAsia="Times New Roman" w:hAnsi="Calibri" w:cs="Calibri"/>
-                <w:b/>
-                <w:bCs/>
-                <w:color w:val="FFFFFF" w:themeColor="background1"/>
-                <w:kern w:val="0"/>
-                <w:lang w:eastAsia="es-CL"/>
-                <w14:ligatures w14:val="none"/>
-              </w:rPr>
-              <w:t>Trigger:</w:t>
+            <w:proofErr w:type="spellStart"/>
+            <w:r>
+              <w:rPr>
+                <w:rFonts w:ascii="Calibri" w:eastAsia="Times New Roman" w:hAnsi="Calibri" w:cs="Calibri"/>
+                <w:b/>
+                <w:bCs/>
+                <w:color w:val="FFFFFF" w:themeColor="background1"/>
+                <w:kern w:val="0"/>
+                <w:lang w:eastAsia="es-CL"/>
+                <w14:ligatures w14:val="none"/>
+              </w:rPr>
+              <w:t>Trigger</w:t>
+            </w:r>
+            <w:proofErr w:type="spellEnd"/>
+            <w:r>
+              <w:rPr>
+                <w:rFonts w:ascii="Calibri" w:eastAsia="Times New Roman" w:hAnsi="Calibri" w:cs="Calibri"/>
+                <w:b/>
+                <w:bCs/>
+                <w:color w:val="FFFFFF" w:themeColor="background1"/>
+                <w:kern w:val="0"/>
+                <w:lang w:eastAsia="es-CL"/>
+                <w14:ligatures w14:val="none"/>
+              </w:rPr>
+              <w:t>:</w:t>
             </w:r>
           </w:p>
         </w:tc>
@@ -5117,6 +5213,7 @@
                 <w14:ligatures w14:val="none"/>
               </w:rPr>
             </w:pPr>
+            <w:proofErr w:type="gramStart"/>
             <w:r>
               <w:rPr>
                 <w:rFonts w:ascii="Calibri" w:eastAsia="Times New Roman" w:hAnsi="Calibri" w:cs="Calibri"/>
@@ -5128,7 +5225,20 @@
                 <w14:ligatures w14:val="none"/>
               </w:rPr>
               <w:lastRenderedPageBreak/>
-              <w:t>ID Caso de Uso:</w:t>
+              <w:t>ID</w:t>
+            </w:r>
+            <w:proofErr w:type="gramEnd"/>
+            <w:r>
+              <w:rPr>
+                <w:rFonts w:ascii="Calibri" w:eastAsia="Times New Roman" w:hAnsi="Calibri" w:cs="Calibri"/>
+                <w:b/>
+                <w:bCs/>
+                <w:color w:val="FFFFFF" w:themeColor="background1"/>
+                <w:kern w:val="0"/>
+                <w:lang w:eastAsia="es-CL"/>
+                <w14:ligatures w14:val="none"/>
+              </w:rPr>
+              <w:t xml:space="preserve"> Caso de Uso:</w:t>
             </w:r>
           </w:p>
         </w:tc>
@@ -5755,17 +5865,31 @@
                 <w14:ligatures w14:val="none"/>
               </w:rPr>
             </w:pPr>
-            <w:r>
-              <w:rPr>
-                <w:rFonts w:ascii="Calibri" w:eastAsia="Times New Roman" w:hAnsi="Calibri" w:cs="Calibri"/>
-                <w:b/>
-                <w:bCs/>
-                <w:color w:val="FFFFFF" w:themeColor="background1"/>
-                <w:kern w:val="0"/>
-                <w:lang w:eastAsia="es-CL"/>
-                <w14:ligatures w14:val="none"/>
-              </w:rPr>
-              <w:t>Trigger:</w:t>
+            <w:proofErr w:type="spellStart"/>
+            <w:r>
+              <w:rPr>
+                <w:rFonts w:ascii="Calibri" w:eastAsia="Times New Roman" w:hAnsi="Calibri" w:cs="Calibri"/>
+                <w:b/>
+                <w:bCs/>
+                <w:color w:val="FFFFFF" w:themeColor="background1"/>
+                <w:kern w:val="0"/>
+                <w:lang w:eastAsia="es-CL"/>
+                <w14:ligatures w14:val="none"/>
+              </w:rPr>
+              <w:t>Trigger</w:t>
+            </w:r>
+            <w:proofErr w:type="spellEnd"/>
+            <w:r>
+              <w:rPr>
+                <w:rFonts w:ascii="Calibri" w:eastAsia="Times New Roman" w:hAnsi="Calibri" w:cs="Calibri"/>
+                <w:b/>
+                <w:bCs/>
+                <w:color w:val="FFFFFF" w:themeColor="background1"/>
+                <w:kern w:val="0"/>
+                <w:lang w:eastAsia="es-CL"/>
+                <w14:ligatures w14:val="none"/>
+              </w:rPr>
+              <w:t>:</w:t>
             </w:r>
           </w:p>
         </w:tc>
@@ -6178,7 +6302,27 @@
                 <w:sz w:val="22"/>
                 <w:szCs w:val="22"/>
               </w:rPr>
-              <w:t>El sistema despliega la información del barbero (Resumen de reseñas, Resumen de trabajos, Especialidades, etc)</w:t>
+              <w:t xml:space="preserve">El sistema despliega la información del barbero (Resumen de reseñas, Resumen de trabajos, Especialidades, </w:t>
+            </w:r>
+            <w:proofErr w:type="spellStart"/>
+            <w:r>
+              <w:rPr>
+                <w:rFonts w:ascii="Arial" w:hAnsi="Arial" w:cs="Arial"/>
+                <w:color w:val="000000"/>
+                <w:sz w:val="22"/>
+                <w:szCs w:val="22"/>
+              </w:rPr>
+              <w:t>etc</w:t>
+            </w:r>
+            <w:proofErr w:type="spellEnd"/>
+            <w:r>
+              <w:rPr>
+                <w:rFonts w:ascii="Arial" w:hAnsi="Arial" w:cs="Arial"/>
+                <w:color w:val="000000"/>
+                <w:sz w:val="22"/>
+                <w:szCs w:val="22"/>
+              </w:rPr>
+              <w:t>)</w:t>
             </w:r>
           </w:p>
           <w:p>
@@ -6588,17 +6732,31 @@
                 <w14:ligatures w14:val="none"/>
               </w:rPr>
             </w:pPr>
-            <w:r>
-              <w:rPr>
-                <w:rFonts w:ascii="Calibri" w:eastAsia="Times New Roman" w:hAnsi="Calibri" w:cs="Calibri"/>
-                <w:b/>
-                <w:bCs/>
-                <w:color w:val="FFFFFF" w:themeColor="background1"/>
-                <w:kern w:val="0"/>
-                <w:lang w:eastAsia="es-CL"/>
-                <w14:ligatures w14:val="none"/>
-              </w:rPr>
-              <w:t>Includes:</w:t>
+            <w:proofErr w:type="spellStart"/>
+            <w:r>
+              <w:rPr>
+                <w:rFonts w:ascii="Calibri" w:eastAsia="Times New Roman" w:hAnsi="Calibri" w:cs="Calibri"/>
+                <w:b/>
+                <w:bCs/>
+                <w:color w:val="FFFFFF" w:themeColor="background1"/>
+                <w:kern w:val="0"/>
+                <w:lang w:eastAsia="es-CL"/>
+                <w14:ligatures w14:val="none"/>
+              </w:rPr>
+              <w:t>Includes</w:t>
+            </w:r>
+            <w:proofErr w:type="spellEnd"/>
+            <w:r>
+              <w:rPr>
+                <w:rFonts w:ascii="Calibri" w:eastAsia="Times New Roman" w:hAnsi="Calibri" w:cs="Calibri"/>
+                <w:b/>
+                <w:bCs/>
+                <w:color w:val="FFFFFF" w:themeColor="background1"/>
+                <w:kern w:val="0"/>
+                <w:lang w:eastAsia="es-CL"/>
+                <w14:ligatures w14:val="none"/>
+              </w:rPr>
+              <w:t>:</w:t>
             </w:r>
           </w:p>
         </w:tc>
@@ -6864,7 +7022,29 @@
                 <w:lang w:eastAsia="es-CL"/>
                 <w14:ligatures w14:val="none"/>
               </w:rPr>
-              <w:t>Las reseñas deben cumplir con un lenguaje apropiado determinado por el administrador (Ej: No incluir groserías ni insultos hacia los barberos)</w:t>
+              <w:t>Las reseñas deben cumplir con un lenguaje apropiado determinado por el administrador (</w:t>
+            </w:r>
+            <w:proofErr w:type="spellStart"/>
+            <w:r>
+              <w:rPr>
+                <w:rFonts w:ascii="Calibri" w:eastAsia="Times New Roman" w:hAnsi="Calibri" w:cs="Calibri"/>
+                <w:color w:val="000000"/>
+                <w:kern w:val="0"/>
+                <w:lang w:eastAsia="es-CL"/>
+                <w14:ligatures w14:val="none"/>
+              </w:rPr>
+              <w:t>Ej</w:t>
+            </w:r>
+            <w:proofErr w:type="spellEnd"/>
+            <w:r>
+              <w:rPr>
+                <w:rFonts w:ascii="Calibri" w:eastAsia="Times New Roman" w:hAnsi="Calibri" w:cs="Calibri"/>
+                <w:color w:val="000000"/>
+                <w:kern w:val="0"/>
+                <w:lang w:eastAsia="es-CL"/>
+                <w14:ligatures w14:val="none"/>
+              </w:rPr>
+              <w:t>: No incluir groserías ni insultos hacia los barberos)</w:t>
             </w:r>
           </w:p>
         </w:tc>
@@ -7140,6 +7320,7 @@
                 <w14:ligatures w14:val="none"/>
               </w:rPr>
             </w:pPr>
+            <w:proofErr w:type="gramStart"/>
             <w:r>
               <w:rPr>
                 <w:rFonts w:ascii="Calibri" w:eastAsia="Times New Roman" w:hAnsi="Calibri" w:cs="Calibri"/>
@@ -7151,7 +7332,20 @@
                 <w14:ligatures w14:val="none"/>
               </w:rPr>
               <w:lastRenderedPageBreak/>
-              <w:t>ID Caso de Uso:</w:t>
+              <w:t>ID</w:t>
+            </w:r>
+            <w:proofErr w:type="gramEnd"/>
+            <w:r>
+              <w:rPr>
+                <w:rFonts w:ascii="Calibri" w:eastAsia="Times New Roman" w:hAnsi="Calibri" w:cs="Calibri"/>
+                <w:b/>
+                <w:bCs/>
+                <w:color w:val="FFFFFF" w:themeColor="background1"/>
+                <w:kern w:val="0"/>
+                <w:lang w:eastAsia="es-CL"/>
+                <w14:ligatures w14:val="none"/>
+              </w:rPr>
+              <w:t xml:space="preserve"> Caso de Uso:</w:t>
             </w:r>
           </w:p>
         </w:tc>
@@ -7416,15 +7610,27 @@
                 <w14:ligatures w14:val="none"/>
               </w:rPr>
             </w:pPr>
-            <w:r>
-              <w:rPr>
-                <w:rFonts w:ascii="Calibri" w:eastAsia="Times New Roman" w:hAnsi="Calibri" w:cs="Calibri"/>
-                <w:color w:val="000000"/>
-                <w:kern w:val="0"/>
-                <w:lang w:eastAsia="es-CL"/>
-                <w14:ligatures w14:val="none"/>
-              </w:rPr>
-              <w:t>Natanael Roque</w:t>
+            <w:proofErr w:type="spellStart"/>
+            <w:r>
+              <w:rPr>
+                <w:rFonts w:ascii="Calibri" w:eastAsia="Times New Roman" w:hAnsi="Calibri" w:cs="Calibri"/>
+                <w:color w:val="000000"/>
+                <w:kern w:val="0"/>
+                <w:lang w:eastAsia="es-CL"/>
+                <w14:ligatures w14:val="none"/>
+              </w:rPr>
+              <w:t>Natanael</w:t>
+            </w:r>
+            <w:proofErr w:type="spellEnd"/>
+            <w:r>
+              <w:rPr>
+                <w:rFonts w:ascii="Calibri" w:eastAsia="Times New Roman" w:hAnsi="Calibri" w:cs="Calibri"/>
+                <w:color w:val="000000"/>
+                <w:kern w:val="0"/>
+                <w:lang w:eastAsia="es-CL"/>
+                <w14:ligatures w14:val="none"/>
+              </w:rPr>
+              <w:t xml:space="preserve"> Roque</w:t>
             </w:r>
           </w:p>
         </w:tc>
@@ -7790,17 +7996,31 @@
                 <w14:ligatures w14:val="none"/>
               </w:rPr>
             </w:pPr>
-            <w:r>
-              <w:rPr>
-                <w:rFonts w:ascii="Calibri" w:eastAsia="Times New Roman" w:hAnsi="Calibri" w:cs="Calibri"/>
-                <w:b/>
-                <w:bCs/>
-                <w:color w:val="FFFFFF" w:themeColor="background1"/>
-                <w:kern w:val="0"/>
-                <w:lang w:eastAsia="es-CL"/>
-                <w14:ligatures w14:val="none"/>
-              </w:rPr>
-              <w:t>Trigger:</w:t>
+            <w:proofErr w:type="spellStart"/>
+            <w:r>
+              <w:rPr>
+                <w:rFonts w:ascii="Calibri" w:eastAsia="Times New Roman" w:hAnsi="Calibri" w:cs="Calibri"/>
+                <w:b/>
+                <w:bCs/>
+                <w:color w:val="FFFFFF" w:themeColor="background1"/>
+                <w:kern w:val="0"/>
+                <w:lang w:eastAsia="es-CL"/>
+                <w14:ligatures w14:val="none"/>
+              </w:rPr>
+              <w:t>Trigger</w:t>
+            </w:r>
+            <w:proofErr w:type="spellEnd"/>
+            <w:r>
+              <w:rPr>
+                <w:rFonts w:ascii="Calibri" w:eastAsia="Times New Roman" w:hAnsi="Calibri" w:cs="Calibri"/>
+                <w:b/>
+                <w:bCs/>
+                <w:color w:val="FFFFFF" w:themeColor="background1"/>
+                <w:kern w:val="0"/>
+                <w:lang w:eastAsia="es-CL"/>
+                <w14:ligatures w14:val="none"/>
+              </w:rPr>
+              <w:t>:</w:t>
             </w:r>
           </w:p>
         </w:tc>
@@ -8135,7 +8355,27 @@
                 <w:sz w:val="22"/>
                 <w:szCs w:val="22"/>
               </w:rPr>
-              <w:t>El barbero modifica su perfil (Añade imágenes, especialidades, su horario personal, etc)</w:t>
+              <w:t xml:space="preserve">El barbero modifica su perfil (Añade imágenes, especialidades, su horario personal, </w:t>
+            </w:r>
+            <w:proofErr w:type="spellStart"/>
+            <w:r>
+              <w:rPr>
+                <w:rFonts w:ascii="Arial" w:hAnsi="Arial" w:cs="Arial"/>
+                <w:color w:val="000000"/>
+                <w:sz w:val="22"/>
+                <w:szCs w:val="22"/>
+              </w:rPr>
+              <w:t>etc</w:t>
+            </w:r>
+            <w:proofErr w:type="spellEnd"/>
+            <w:r>
+              <w:rPr>
+                <w:rFonts w:ascii="Arial" w:hAnsi="Arial" w:cs="Arial"/>
+                <w:color w:val="000000"/>
+                <w:sz w:val="22"/>
+                <w:szCs w:val="22"/>
+              </w:rPr>
+              <w:t>)</w:t>
             </w:r>
           </w:p>
           <w:p>
@@ -8450,17 +8690,31 @@
                 <w14:ligatures w14:val="none"/>
               </w:rPr>
             </w:pPr>
-            <w:r>
-              <w:rPr>
-                <w:rFonts w:ascii="Calibri" w:eastAsia="Times New Roman" w:hAnsi="Calibri" w:cs="Calibri"/>
-                <w:b/>
-                <w:bCs/>
-                <w:color w:val="FFFFFF" w:themeColor="background1"/>
-                <w:kern w:val="0"/>
-                <w:lang w:eastAsia="es-CL"/>
-                <w14:ligatures w14:val="none"/>
-              </w:rPr>
-              <w:t>Includes:</w:t>
+            <w:proofErr w:type="spellStart"/>
+            <w:r>
+              <w:rPr>
+                <w:rFonts w:ascii="Calibri" w:eastAsia="Times New Roman" w:hAnsi="Calibri" w:cs="Calibri"/>
+                <w:b/>
+                <w:bCs/>
+                <w:color w:val="FFFFFF" w:themeColor="background1"/>
+                <w:kern w:val="0"/>
+                <w:lang w:eastAsia="es-CL"/>
+                <w14:ligatures w14:val="none"/>
+              </w:rPr>
+              <w:t>Includes</w:t>
+            </w:r>
+            <w:proofErr w:type="spellEnd"/>
+            <w:r>
+              <w:rPr>
+                <w:rFonts w:ascii="Calibri" w:eastAsia="Times New Roman" w:hAnsi="Calibri" w:cs="Calibri"/>
+                <w:b/>
+                <w:bCs/>
+                <w:color w:val="FFFFFF" w:themeColor="background1"/>
+                <w:kern w:val="0"/>
+                <w:lang w:eastAsia="es-CL"/>
+                <w14:ligatures w14:val="none"/>
+              </w:rPr>
+              <w:t>:</w:t>
             </w:r>
           </w:p>
         </w:tc>
@@ -8990,6 +9244,7 @@
                 <w14:ligatures w14:val="none"/>
               </w:rPr>
             </w:pPr>
+            <w:proofErr w:type="gramStart"/>
             <w:r>
               <w:rPr>
                 <w:rFonts w:ascii="Calibri" w:eastAsia="Times New Roman" w:hAnsi="Calibri" w:cs="Calibri"/>
@@ -9001,7 +9256,20 @@
                 <w14:ligatures w14:val="none"/>
               </w:rPr>
               <w:lastRenderedPageBreak/>
-              <w:t>ID Caso de Uso:</w:t>
+              <w:t>ID</w:t>
+            </w:r>
+            <w:proofErr w:type="gramEnd"/>
+            <w:r>
+              <w:rPr>
+                <w:rFonts w:ascii="Calibri" w:eastAsia="Times New Roman" w:hAnsi="Calibri" w:cs="Calibri"/>
+                <w:b/>
+                <w:bCs/>
+                <w:color w:val="FFFFFF" w:themeColor="background1"/>
+                <w:kern w:val="0"/>
+                <w:lang w:eastAsia="es-CL"/>
+                <w14:ligatures w14:val="none"/>
+              </w:rPr>
+              <w:t xml:space="preserve"> Caso de Uso:</w:t>
             </w:r>
           </w:p>
         </w:tc>
@@ -9266,15 +9534,27 @@
                 <w14:ligatures w14:val="none"/>
               </w:rPr>
             </w:pPr>
-            <w:r>
-              <w:rPr>
-                <w:rFonts w:ascii="Calibri" w:eastAsia="Times New Roman" w:hAnsi="Calibri" w:cs="Calibri"/>
-                <w:color w:val="000000"/>
-                <w:kern w:val="0"/>
-                <w:lang w:eastAsia="es-CL"/>
-                <w14:ligatures w14:val="none"/>
-              </w:rPr>
-              <w:t>Natanael Roque</w:t>
+            <w:proofErr w:type="spellStart"/>
+            <w:r>
+              <w:rPr>
+                <w:rFonts w:ascii="Calibri" w:eastAsia="Times New Roman" w:hAnsi="Calibri" w:cs="Calibri"/>
+                <w:color w:val="000000"/>
+                <w:kern w:val="0"/>
+                <w:lang w:eastAsia="es-CL"/>
+                <w14:ligatures w14:val="none"/>
+              </w:rPr>
+              <w:t>Natanael</w:t>
+            </w:r>
+            <w:proofErr w:type="spellEnd"/>
+            <w:r>
+              <w:rPr>
+                <w:rFonts w:ascii="Calibri" w:eastAsia="Times New Roman" w:hAnsi="Calibri" w:cs="Calibri"/>
+                <w:color w:val="000000"/>
+                <w:kern w:val="0"/>
+                <w:lang w:eastAsia="es-CL"/>
+                <w14:ligatures w14:val="none"/>
+              </w:rPr>
+              <w:t xml:space="preserve"> Roque</w:t>
             </w:r>
           </w:p>
         </w:tc>
@@ -9618,17 +9898,31 @@
                 <w14:ligatures w14:val="none"/>
               </w:rPr>
             </w:pPr>
-            <w:r>
-              <w:rPr>
-                <w:rFonts w:ascii="Calibri" w:eastAsia="Times New Roman" w:hAnsi="Calibri" w:cs="Calibri"/>
-                <w:b/>
-                <w:bCs/>
-                <w:color w:val="FFFFFF" w:themeColor="background1"/>
-                <w:kern w:val="0"/>
-                <w:lang w:eastAsia="es-CL"/>
-                <w14:ligatures w14:val="none"/>
-              </w:rPr>
-              <w:t>Trigger:</w:t>
+            <w:proofErr w:type="spellStart"/>
+            <w:r>
+              <w:rPr>
+                <w:rFonts w:ascii="Calibri" w:eastAsia="Times New Roman" w:hAnsi="Calibri" w:cs="Calibri"/>
+                <w:b/>
+                <w:bCs/>
+                <w:color w:val="FFFFFF" w:themeColor="background1"/>
+                <w:kern w:val="0"/>
+                <w:lang w:eastAsia="es-CL"/>
+                <w14:ligatures w14:val="none"/>
+              </w:rPr>
+              <w:t>Trigger</w:t>
+            </w:r>
+            <w:proofErr w:type="spellEnd"/>
+            <w:r>
+              <w:rPr>
+                <w:rFonts w:ascii="Calibri" w:eastAsia="Times New Roman" w:hAnsi="Calibri" w:cs="Calibri"/>
+                <w:b/>
+                <w:bCs/>
+                <w:color w:val="FFFFFF" w:themeColor="background1"/>
+                <w:kern w:val="0"/>
+                <w:lang w:eastAsia="es-CL"/>
+                <w14:ligatures w14:val="none"/>
+              </w:rPr>
+              <w:t>:</w:t>
             </w:r>
           </w:p>
         </w:tc>
@@ -9996,7 +10290,27 @@
                 <w:sz w:val="22"/>
                 <w:szCs w:val="22"/>
               </w:rPr>
-              <w:t xml:space="preserve"> modifica el catálogo (Añade, elimina, modifica descripción de los productos, etc)</w:t>
+              <w:t xml:space="preserve"> modifica el catálogo (Añade, elimina, modifica descripción de los productos, </w:t>
+            </w:r>
+            <w:proofErr w:type="spellStart"/>
+            <w:r>
+              <w:rPr>
+                <w:rFonts w:ascii="Arial" w:hAnsi="Arial" w:cs="Arial"/>
+                <w:color w:val="000000"/>
+                <w:sz w:val="22"/>
+                <w:szCs w:val="22"/>
+              </w:rPr>
+              <w:t>etc</w:t>
+            </w:r>
+            <w:proofErr w:type="spellEnd"/>
+            <w:r>
+              <w:rPr>
+                <w:rFonts w:ascii="Arial" w:hAnsi="Arial" w:cs="Arial"/>
+                <w:color w:val="000000"/>
+                <w:sz w:val="22"/>
+                <w:szCs w:val="22"/>
+              </w:rPr>
+              <w:t>)</w:t>
             </w:r>
           </w:p>
           <w:p>
@@ -10255,17 +10569,31 @@
                 <w14:ligatures w14:val="none"/>
               </w:rPr>
             </w:pPr>
-            <w:r>
-              <w:rPr>
-                <w:rFonts w:ascii="Calibri" w:eastAsia="Times New Roman" w:hAnsi="Calibri" w:cs="Calibri"/>
-                <w:b/>
-                <w:bCs/>
-                <w:color w:val="FFFFFF" w:themeColor="background1"/>
-                <w:kern w:val="0"/>
-                <w:lang w:eastAsia="es-CL"/>
-                <w14:ligatures w14:val="none"/>
-              </w:rPr>
-              <w:t>Includes:</w:t>
+            <w:proofErr w:type="spellStart"/>
+            <w:r>
+              <w:rPr>
+                <w:rFonts w:ascii="Calibri" w:eastAsia="Times New Roman" w:hAnsi="Calibri" w:cs="Calibri"/>
+                <w:b/>
+                <w:bCs/>
+                <w:color w:val="FFFFFF" w:themeColor="background1"/>
+                <w:kern w:val="0"/>
+                <w:lang w:eastAsia="es-CL"/>
+                <w14:ligatures w14:val="none"/>
+              </w:rPr>
+              <w:t>Includes</w:t>
+            </w:r>
+            <w:proofErr w:type="spellEnd"/>
+            <w:r>
+              <w:rPr>
+                <w:rFonts w:ascii="Calibri" w:eastAsia="Times New Roman" w:hAnsi="Calibri" w:cs="Calibri"/>
+                <w:b/>
+                <w:bCs/>
+                <w:color w:val="FFFFFF" w:themeColor="background1"/>
+                <w:kern w:val="0"/>
+                <w:lang w:eastAsia="es-CL"/>
+                <w14:ligatures w14:val="none"/>
+              </w:rPr>
+              <w:t>:</w:t>
             </w:r>
           </w:p>
         </w:tc>
@@ -10787,6 +11115,7 @@
                 <w14:ligatures w14:val="none"/>
               </w:rPr>
             </w:pPr>
+            <w:proofErr w:type="gramStart"/>
             <w:r>
               <w:rPr>
                 <w:rFonts w:ascii="Calibri" w:eastAsia="Times New Roman" w:hAnsi="Calibri" w:cs="Calibri"/>
@@ -10798,7 +11127,20 @@
                 <w14:ligatures w14:val="none"/>
               </w:rPr>
               <w:lastRenderedPageBreak/>
-              <w:t>ID Caso de Uso:</w:t>
+              <w:t>ID</w:t>
+            </w:r>
+            <w:proofErr w:type="gramEnd"/>
+            <w:r>
+              <w:rPr>
+                <w:rFonts w:ascii="Calibri" w:eastAsia="Times New Roman" w:hAnsi="Calibri" w:cs="Calibri"/>
+                <w:b/>
+                <w:bCs/>
+                <w:color w:val="FFFFFF" w:themeColor="background1"/>
+                <w:kern w:val="0"/>
+                <w:lang w:eastAsia="es-CL"/>
+                <w14:ligatures w14:val="none"/>
+              </w:rPr>
+              <w:t xml:space="preserve"> Caso de Uso:</w:t>
             </w:r>
           </w:p>
         </w:tc>
@@ -11437,17 +11779,31 @@
                 <w14:ligatures w14:val="none"/>
               </w:rPr>
             </w:pPr>
-            <w:r>
-              <w:rPr>
-                <w:rFonts w:ascii="Calibri" w:eastAsia="Times New Roman" w:hAnsi="Calibri" w:cs="Calibri"/>
-                <w:b/>
-                <w:bCs/>
-                <w:color w:val="FFFFFF" w:themeColor="background1"/>
-                <w:kern w:val="0"/>
-                <w:lang w:eastAsia="es-CL"/>
-                <w14:ligatures w14:val="none"/>
-              </w:rPr>
-              <w:t>Trigger:</w:t>
+            <w:proofErr w:type="spellStart"/>
+            <w:r>
+              <w:rPr>
+                <w:rFonts w:ascii="Calibri" w:eastAsia="Times New Roman" w:hAnsi="Calibri" w:cs="Calibri"/>
+                <w:b/>
+                <w:bCs/>
+                <w:color w:val="FFFFFF" w:themeColor="background1"/>
+                <w:kern w:val="0"/>
+                <w:lang w:eastAsia="es-CL"/>
+                <w14:ligatures w14:val="none"/>
+              </w:rPr>
+              <w:t>Trigger</w:t>
+            </w:r>
+            <w:proofErr w:type="spellEnd"/>
+            <w:r>
+              <w:rPr>
+                <w:rFonts w:ascii="Calibri" w:eastAsia="Times New Roman" w:hAnsi="Calibri" w:cs="Calibri"/>
+                <w:b/>
+                <w:bCs/>
+                <w:color w:val="FFFFFF" w:themeColor="background1"/>
+                <w:kern w:val="0"/>
+                <w:lang w:eastAsia="es-CL"/>
+                <w14:ligatures w14:val="none"/>
+              </w:rPr>
+              <w:t>:</w:t>
             </w:r>
           </w:p>
         </w:tc>
@@ -11916,7 +12272,7 @@
                 <w:sz w:val="22"/>
                 <w:szCs w:val="22"/>
               </w:rPr>
-              <w:t>El cliente ingresa al carrito y procede a pagar su compra</w:t>
+              <w:t>El sistema muestra el monto a pagar y pregunta por confirmación.</w:t>
             </w:r>
           </w:p>
           <w:p>
@@ -11942,7 +12298,7 @@
                 <w:sz w:val="22"/>
                 <w:szCs w:val="22"/>
               </w:rPr>
-              <w:t>El sistema muestra el monto a pagar y pregunta por confirmación</w:t>
+              <w:t>El cliente confirma la compra</w:t>
             </w:r>
             <w:r>
               <w:rPr>
@@ -11977,7 +12333,7 @@
                 <w:sz w:val="22"/>
                 <w:szCs w:val="22"/>
               </w:rPr>
-              <w:t>El cliente confirma la compra</w:t>
+              <w:t>El sistema pide un método de pago</w:t>
             </w:r>
             <w:r>
               <w:rPr>
@@ -12012,7 +12368,7 @@
                 <w:sz w:val="22"/>
                 <w:szCs w:val="22"/>
               </w:rPr>
-              <w:t>El sistema pide un método de pago</w:t>
+              <w:t>El cliente selecciona su método de pago e ingresa sus datos</w:t>
             </w:r>
             <w:r>
               <w:rPr>
@@ -12047,7 +12403,25 @@
                 <w:sz w:val="22"/>
                 <w:szCs w:val="22"/>
               </w:rPr>
-              <w:t>El cliente selecciona su método de pago e ingresa sus datos </w:t>
+              <w:t xml:space="preserve">El sistema </w:t>
+            </w:r>
+            <w:r>
+              <w:rPr>
+                <w:rFonts w:ascii="Arial" w:hAnsi="Arial" w:cs="Arial"/>
+                <w:color w:val="000000"/>
+                <w:sz w:val="22"/>
+                <w:szCs w:val="22"/>
+              </w:rPr>
+              <w:t>valida</w:t>
+            </w:r>
+            <w:r>
+              <w:rPr>
+                <w:rFonts w:ascii="Arial" w:hAnsi="Arial" w:cs="Arial"/>
+                <w:color w:val="000000"/>
+                <w:sz w:val="22"/>
+                <w:szCs w:val="22"/>
+              </w:rPr>
+              <w:t xml:space="preserve"> los datos de pago</w:t>
             </w:r>
             <w:r>
               <w:rPr>
@@ -12082,42 +12456,16 @@
                 <w:sz w:val="22"/>
                 <w:szCs w:val="22"/>
               </w:rPr>
-              <w:t>El sistema confirma los datos de pago</w:t>
-            </w:r>
-            <w:r>
-              <w:rPr>
-                <w:rFonts w:ascii="Arial" w:hAnsi="Arial" w:cs="Arial"/>
-                <w:color w:val="000000"/>
-                <w:sz w:val="22"/>
-                <w:szCs w:val="22"/>
-              </w:rPr>
-              <w:t>.</w:t>
-            </w:r>
-          </w:p>
-          <w:p>
-            <w:pPr>
-              <w:pStyle w:val="NormalWeb"/>
-              <w:numPr>
-                <w:ilvl w:val="0"/>
-                <w:numId w:val="15"/>
-              </w:numPr>
-              <w:spacing w:before="0" w:beforeAutospacing="0" w:after="0" w:afterAutospacing="0"/>
-              <w:textAlignment w:val="baseline"/>
-              <w:rPr>
-                <w:rFonts w:ascii="Arial" w:hAnsi="Arial" w:cs="Arial"/>
-                <w:color w:val="000000"/>
-                <w:sz w:val="22"/>
-                <w:szCs w:val="22"/>
-              </w:rPr>
-            </w:pPr>
-            <w:r>
-              <w:rPr>
-                <w:rFonts w:ascii="Arial" w:hAnsi="Arial" w:cs="Arial"/>
-                <w:color w:val="000000"/>
-                <w:sz w:val="22"/>
-                <w:szCs w:val="22"/>
-              </w:rPr>
               <w:t xml:space="preserve">El sistema </w:t>
+            </w:r>
+            <w:r>
+              <w:rPr>
+                <w:rFonts w:ascii="Arial" w:hAnsi="Arial" w:cs="Arial"/>
+                <w:color w:val="000000"/>
+                <w:sz w:val="22"/>
+                <w:szCs w:val="22"/>
+              </w:rPr>
+              <w:t xml:space="preserve">actualiza el stock de productos y </w:t>
             </w:r>
             <w:r>
               <w:rPr>
@@ -12199,7 +12547,25 @@
                 <w:sz w:val="22"/>
                 <w:szCs w:val="22"/>
               </w:rPr>
-              <w:t> 5.1 El cliente rechaza la compra</w:t>
+              <w:t> </w:t>
+            </w:r>
+            <w:r>
+              <w:rPr>
+                <w:rFonts w:ascii="Arial" w:hAnsi="Arial" w:cs="Arial"/>
+                <w:color w:val="000000"/>
+                <w:sz w:val="22"/>
+                <w:szCs w:val="22"/>
+              </w:rPr>
+              <w:t>4</w:t>
+            </w:r>
+            <w:r>
+              <w:rPr>
+                <w:rFonts w:ascii="Arial" w:hAnsi="Arial" w:cs="Arial"/>
+                <w:color w:val="000000"/>
+                <w:sz w:val="22"/>
+                <w:szCs w:val="22"/>
+              </w:rPr>
+              <w:t>.1 El cliente rechaza la compra</w:t>
             </w:r>
             <w:r>
               <w:rPr>
@@ -12223,7 +12589,25 @@
                 <w:sz w:val="22"/>
                 <w:szCs w:val="22"/>
               </w:rPr>
-              <w:t> 5.2 El sistema vuelve al catálogo</w:t>
+              <w:t> </w:t>
+            </w:r>
+            <w:r>
+              <w:rPr>
+                <w:rFonts w:ascii="Arial" w:hAnsi="Arial" w:cs="Arial"/>
+                <w:color w:val="000000"/>
+                <w:sz w:val="22"/>
+                <w:szCs w:val="22"/>
+              </w:rPr>
+              <w:t>4</w:t>
+            </w:r>
+            <w:r>
+              <w:rPr>
+                <w:rFonts w:ascii="Arial" w:hAnsi="Arial" w:cs="Arial"/>
+                <w:color w:val="000000"/>
+                <w:sz w:val="22"/>
+                <w:szCs w:val="22"/>
+              </w:rPr>
+              <w:t>.2 El sistema vuelve al catálogo</w:t>
             </w:r>
             <w:r>
               <w:rPr>
@@ -12256,7 +12640,7 @@
                 <w:sz w:val="22"/>
                 <w:szCs w:val="22"/>
               </w:rPr>
-              <w:t>9</w:t>
+              <w:t>8</w:t>
             </w:r>
             <w:r>
               <w:rPr>
@@ -12378,17 +12762,31 @@
                 <w14:ligatures w14:val="none"/>
               </w:rPr>
             </w:pPr>
-            <w:r>
-              <w:rPr>
-                <w:rFonts w:ascii="Calibri" w:eastAsia="Times New Roman" w:hAnsi="Calibri" w:cs="Calibri"/>
-                <w:b/>
-                <w:bCs/>
-                <w:color w:val="FFFFFF" w:themeColor="background1"/>
-                <w:kern w:val="0"/>
-                <w:lang w:eastAsia="es-CL"/>
-                <w14:ligatures w14:val="none"/>
-              </w:rPr>
-              <w:t>Includes:</w:t>
+            <w:proofErr w:type="spellStart"/>
+            <w:r>
+              <w:rPr>
+                <w:rFonts w:ascii="Calibri" w:eastAsia="Times New Roman" w:hAnsi="Calibri" w:cs="Calibri"/>
+                <w:b/>
+                <w:bCs/>
+                <w:color w:val="FFFFFF" w:themeColor="background1"/>
+                <w:kern w:val="0"/>
+                <w:lang w:eastAsia="es-CL"/>
+                <w14:ligatures w14:val="none"/>
+              </w:rPr>
+              <w:t>Includes</w:t>
+            </w:r>
+            <w:proofErr w:type="spellEnd"/>
+            <w:r>
+              <w:rPr>
+                <w:rFonts w:ascii="Calibri" w:eastAsia="Times New Roman" w:hAnsi="Calibri" w:cs="Calibri"/>
+                <w:b/>
+                <w:bCs/>
+                <w:color w:val="FFFFFF" w:themeColor="background1"/>
+                <w:kern w:val="0"/>
+                <w:lang w:eastAsia="es-CL"/>
+                <w14:ligatures w14:val="none"/>
+              </w:rPr>
+              <w:t>:</w:t>
             </w:r>
           </w:p>
         </w:tc>

</xml_diff>